<commit_message>
la til artikkeltekster, kundedetaljer html og css
</commit_message>
<xml_diff>
--- a/P3/Artikkeltekster.docx
+++ b/P3/Artikkeltekster.docx
@@ -16,7 +16,25 @@
           <w:sz w:val="24"/>
           <w:szCs w:val="24"/>
         </w:rPr>
-        <w:t>Artikkeltekster til webtek-prosjekt</w:t>
+        <w:t xml:space="preserve">Artikkeltekster til </w:t>
+      </w:r>
+      <w:proofErr w:type="spellStart"/>
+      <w:r>
+        <w:rPr>
+          <w:rFonts w:ascii="Times New Roman" w:hAnsi="Times New Roman" w:cs="Times New Roman"/>
+          <w:sz w:val="24"/>
+          <w:szCs w:val="24"/>
+        </w:rPr>
+        <w:t>webtek</w:t>
+      </w:r>
+      <w:proofErr w:type="spellEnd"/>
+      <w:r>
+        <w:rPr>
+          <w:rFonts w:ascii="Times New Roman" w:hAnsi="Times New Roman" w:cs="Times New Roman"/>
+          <w:sz w:val="24"/>
+          <w:szCs w:val="24"/>
+        </w:rPr>
+        <w:t>-prosjekt</w:t>
       </w:r>
     </w:p>
     <w:p>
@@ -92,8 +110,18 @@
           <w:sz w:val="24"/>
           <w:szCs w:val="24"/>
         </w:rPr>
-        <w:t>Bilde: art_skispor</w:t>
-      </w:r>
+        <w:t xml:space="preserve">Bilde: </w:t>
+      </w:r>
+      <w:proofErr w:type="spellStart"/>
+      <w:r>
+        <w:rPr>
+          <w:rFonts w:ascii="Times New Roman" w:hAnsi="Times New Roman" w:cs="Times New Roman"/>
+          <w:sz w:val="24"/>
+          <w:szCs w:val="24"/>
+        </w:rPr>
+        <w:t>art_skispor</w:t>
+      </w:r>
+      <w:proofErr w:type="spellEnd"/>
     </w:p>
     <w:p>
       <w:pPr>
@@ -202,66 +230,184 @@
           <w:sz w:val="24"/>
           <w:szCs w:val="24"/>
         </w:rPr>
-        <w:t>Bilde: art_kajakk</w:t>
-      </w:r>
-    </w:p>
-    <w:p>
-      <w:pPr>
-        <w:rPr>
-          <w:rFonts w:ascii="Times New Roman" w:hAnsi="Times New Roman" w:cs="Times New Roman"/>
-          <w:sz w:val="24"/>
-          <w:szCs w:val="24"/>
-        </w:rPr>
-      </w:pPr>
-      <w:r>
-        <w:rPr>
-          <w:rFonts w:ascii="Times New Roman" w:hAnsi="Times New Roman" w:cs="Times New Roman"/>
-          <w:sz w:val="24"/>
-          <w:szCs w:val="24"/>
-        </w:rPr>
-        <w:t xml:space="preserve">I naustet ved Langevatn ligger det kajakker som kan lånes for en rimelig penge. Betaling kan gjøres via Vipps eller ved å legge kontanter i kassen. </w:t>
-      </w:r>
-    </w:p>
-    <w:p>
-      <w:pPr>
-        <w:rPr>
-          <w:rFonts w:ascii="Times New Roman" w:hAnsi="Times New Roman" w:cs="Times New Roman"/>
-          <w:sz w:val="24"/>
-          <w:szCs w:val="24"/>
-        </w:rPr>
-      </w:pPr>
-      <w:r>
-        <w:rPr>
-          <w:rFonts w:ascii="Times New Roman" w:hAnsi="Times New Roman" w:cs="Times New Roman"/>
-          <w:sz w:val="24"/>
-          <w:szCs w:val="24"/>
-        </w:rPr>
-        <w:t xml:space="preserve">Vi anbefaler våttkort før man legger ut på tur, og alltid bruk redningsvest! Det ligger redningsvester i ulike barne- og voksenstørrelser i naustet. Husk også å registrere navn på alle padlere i boka. </w:t>
-      </w:r>
-    </w:p>
-    <w:p>
-      <w:pPr>
-        <w:rPr>
-          <w:rFonts w:ascii="Times New Roman" w:hAnsi="Times New Roman" w:cs="Times New Roman"/>
-          <w:sz w:val="24"/>
-          <w:szCs w:val="24"/>
-        </w:rPr>
-      </w:pPr>
-      <w:r>
-        <w:rPr>
-          <w:rFonts w:ascii="Times New Roman" w:hAnsi="Times New Roman" w:cs="Times New Roman"/>
-          <w:sz w:val="24"/>
-          <w:szCs w:val="24"/>
-        </w:rPr>
-        <w:t xml:space="preserve">Fra Elvskinnet og Klebbstuggu er det fine </w:t>
-      </w:r>
-      <w:r>
-        <w:rPr>
-          <w:rFonts w:ascii="Times New Roman" w:hAnsi="Times New Roman" w:cs="Times New Roman"/>
-          <w:sz w:val="24"/>
-          <w:szCs w:val="24"/>
-        </w:rPr>
-        <w:t xml:space="preserve">turer til Langevatn. I sørenden av vatnet ligger også en idyllisk bålplass. </w:t>
+        <w:t xml:space="preserve">Bilde: </w:t>
+      </w:r>
+      <w:proofErr w:type="spellStart"/>
+      <w:r>
+        <w:rPr>
+          <w:rFonts w:ascii="Times New Roman" w:hAnsi="Times New Roman" w:cs="Times New Roman"/>
+          <w:sz w:val="24"/>
+          <w:szCs w:val="24"/>
+        </w:rPr>
+        <w:t>art_kajakk</w:t>
+      </w:r>
+      <w:proofErr w:type="spellEnd"/>
+    </w:p>
+    <w:p>
+      <w:pPr>
+        <w:rPr>
+          <w:rFonts w:ascii="Times New Roman" w:hAnsi="Times New Roman" w:cs="Times New Roman"/>
+          <w:sz w:val="24"/>
+          <w:szCs w:val="24"/>
+        </w:rPr>
+      </w:pPr>
+      <w:r>
+        <w:rPr>
+          <w:rFonts w:ascii="Times New Roman" w:hAnsi="Times New Roman" w:cs="Times New Roman"/>
+          <w:sz w:val="24"/>
+          <w:szCs w:val="24"/>
+        </w:rPr>
+        <w:t xml:space="preserve">I naustet ved </w:t>
+      </w:r>
+      <w:proofErr w:type="spellStart"/>
+      <w:r>
+        <w:rPr>
+          <w:rFonts w:ascii="Times New Roman" w:hAnsi="Times New Roman" w:cs="Times New Roman"/>
+          <w:sz w:val="24"/>
+          <w:szCs w:val="24"/>
+        </w:rPr>
+        <w:t>Langevatn</w:t>
+      </w:r>
+      <w:proofErr w:type="spellEnd"/>
+      <w:r>
+        <w:rPr>
+          <w:rFonts w:ascii="Times New Roman" w:hAnsi="Times New Roman" w:cs="Times New Roman"/>
+          <w:sz w:val="24"/>
+          <w:szCs w:val="24"/>
+        </w:rPr>
+        <w:t xml:space="preserve"> ligger det kajakker som kan lånes for en rimelig penge. Betaling kan gjøres via Vipps eller ved å legge kontanter i kassen. </w:t>
+      </w:r>
+    </w:p>
+    <w:p>
+      <w:pPr>
+        <w:rPr>
+          <w:rFonts w:ascii="Times New Roman" w:hAnsi="Times New Roman" w:cs="Times New Roman"/>
+          <w:sz w:val="24"/>
+          <w:szCs w:val="24"/>
+        </w:rPr>
+      </w:pPr>
+      <w:r>
+        <w:rPr>
+          <w:rFonts w:ascii="Times New Roman" w:hAnsi="Times New Roman" w:cs="Times New Roman"/>
+          <w:sz w:val="24"/>
+          <w:szCs w:val="24"/>
+        </w:rPr>
+        <w:t xml:space="preserve">Vi anbefaler </w:t>
+      </w:r>
+      <w:proofErr w:type="spellStart"/>
+      <w:r>
+        <w:rPr>
+          <w:rFonts w:ascii="Times New Roman" w:hAnsi="Times New Roman" w:cs="Times New Roman"/>
+          <w:sz w:val="24"/>
+          <w:szCs w:val="24"/>
+        </w:rPr>
+        <w:t>våttkort</w:t>
+      </w:r>
+      <w:proofErr w:type="spellEnd"/>
+      <w:r>
+        <w:rPr>
+          <w:rFonts w:ascii="Times New Roman" w:hAnsi="Times New Roman" w:cs="Times New Roman"/>
+          <w:sz w:val="24"/>
+          <w:szCs w:val="24"/>
+        </w:rPr>
+        <w:t xml:space="preserve"> før man legger ut på tur, og alltid bruk redningsvest! Det ligger redningsvester i ulike barne- og voksenstørrelser i naustet. Husk også å registrere navn på alle padlere i boka. </w:t>
+      </w:r>
+    </w:p>
+    <w:p>
+      <w:pPr>
+        <w:rPr>
+          <w:rFonts w:ascii="Times New Roman" w:hAnsi="Times New Roman" w:cs="Times New Roman"/>
+          <w:sz w:val="24"/>
+          <w:szCs w:val="24"/>
+        </w:rPr>
+      </w:pPr>
+      <w:r>
+        <w:rPr>
+          <w:rFonts w:ascii="Times New Roman" w:hAnsi="Times New Roman" w:cs="Times New Roman"/>
+          <w:sz w:val="24"/>
+          <w:szCs w:val="24"/>
+        </w:rPr>
+        <w:t xml:space="preserve">Fra </w:t>
+      </w:r>
+      <w:proofErr w:type="spellStart"/>
+      <w:r>
+        <w:rPr>
+          <w:rFonts w:ascii="Times New Roman" w:hAnsi="Times New Roman" w:cs="Times New Roman"/>
+          <w:sz w:val="24"/>
+          <w:szCs w:val="24"/>
+        </w:rPr>
+        <w:t>Elvskinnet</w:t>
+      </w:r>
+      <w:proofErr w:type="spellEnd"/>
+      <w:r>
+        <w:rPr>
+          <w:rFonts w:ascii="Times New Roman" w:hAnsi="Times New Roman" w:cs="Times New Roman"/>
+          <w:sz w:val="24"/>
+          <w:szCs w:val="24"/>
+        </w:rPr>
+        <w:t xml:space="preserve"> og </w:t>
+      </w:r>
+      <w:proofErr w:type="spellStart"/>
+      <w:r>
+        <w:rPr>
+          <w:rFonts w:ascii="Times New Roman" w:hAnsi="Times New Roman" w:cs="Times New Roman"/>
+          <w:sz w:val="24"/>
+          <w:szCs w:val="24"/>
+        </w:rPr>
+        <w:t>Klebbstuggu</w:t>
+      </w:r>
+      <w:proofErr w:type="spellEnd"/>
+      <w:r>
+        <w:rPr>
+          <w:rFonts w:ascii="Times New Roman" w:hAnsi="Times New Roman" w:cs="Times New Roman"/>
+          <w:sz w:val="24"/>
+          <w:szCs w:val="24"/>
+        </w:rPr>
+        <w:t xml:space="preserve"> er det fine </w:t>
+      </w:r>
+      <w:r>
+        <w:rPr>
+          <w:rFonts w:ascii="Times New Roman" w:hAnsi="Times New Roman" w:cs="Times New Roman"/>
+          <w:sz w:val="24"/>
+          <w:szCs w:val="24"/>
+        </w:rPr>
+        <w:t xml:space="preserve">turer til </w:t>
+      </w:r>
+      <w:proofErr w:type="spellStart"/>
+      <w:r>
+        <w:rPr>
+          <w:rFonts w:ascii="Times New Roman" w:hAnsi="Times New Roman" w:cs="Times New Roman"/>
+          <w:sz w:val="24"/>
+          <w:szCs w:val="24"/>
+        </w:rPr>
+        <w:t>Langevatn</w:t>
+      </w:r>
+      <w:proofErr w:type="spellEnd"/>
+      <w:r>
+        <w:rPr>
+          <w:rFonts w:ascii="Times New Roman" w:hAnsi="Times New Roman" w:cs="Times New Roman"/>
+          <w:sz w:val="24"/>
+          <w:szCs w:val="24"/>
+        </w:rPr>
+        <w:t xml:space="preserve">. I </w:t>
+      </w:r>
+      <w:proofErr w:type="spellStart"/>
+      <w:r>
+        <w:rPr>
+          <w:rFonts w:ascii="Times New Roman" w:hAnsi="Times New Roman" w:cs="Times New Roman"/>
+          <w:sz w:val="24"/>
+          <w:szCs w:val="24"/>
+        </w:rPr>
+        <w:t>sørenden</w:t>
+      </w:r>
+      <w:proofErr w:type="spellEnd"/>
+      <w:r>
+        <w:rPr>
+          <w:rFonts w:ascii="Times New Roman" w:hAnsi="Times New Roman" w:cs="Times New Roman"/>
+          <w:sz w:val="24"/>
+          <w:szCs w:val="24"/>
+        </w:rPr>
+        <w:t xml:space="preserve"> av vatnet ligger også en idyllisk bålplass. </w:t>
       </w:r>
     </w:p>
     <w:p>
@@ -321,24 +467,52 @@
           <w:sz w:val="24"/>
           <w:szCs w:val="24"/>
         </w:rPr>
-        <w:t>Bilde: art_blabar</w:t>
-      </w:r>
-    </w:p>
-    <w:p>
-      <w:pPr>
-        <w:rPr>
-          <w:rFonts w:ascii="Times New Roman" w:hAnsi="Times New Roman" w:cs="Times New Roman"/>
-          <w:sz w:val="24"/>
-          <w:szCs w:val="24"/>
-        </w:rPr>
-      </w:pPr>
-      <w:r>
-        <w:rPr>
-          <w:rFonts w:ascii="Times New Roman" w:hAnsi="Times New Roman" w:cs="Times New Roman"/>
-          <w:sz w:val="24"/>
-          <w:szCs w:val="24"/>
-        </w:rPr>
-        <w:t xml:space="preserve">Nå er fjellet fullt av blåbær! Vi anbefaler å ta turen opp mot Storheia med armene fulle av bærplukkere og bøtter! Langs stien rundt Blåvatnet er det også mye blåbær, og dette er en fin tur å ta med små barn på. </w:t>
+        <w:t xml:space="preserve">Bilde: </w:t>
+      </w:r>
+      <w:proofErr w:type="spellStart"/>
+      <w:r>
+        <w:rPr>
+          <w:rFonts w:ascii="Times New Roman" w:hAnsi="Times New Roman" w:cs="Times New Roman"/>
+          <w:sz w:val="24"/>
+          <w:szCs w:val="24"/>
+        </w:rPr>
+        <w:t>art_blabar</w:t>
+      </w:r>
+      <w:proofErr w:type="spellEnd"/>
+    </w:p>
+    <w:p>
+      <w:pPr>
+        <w:rPr>
+          <w:rFonts w:ascii="Times New Roman" w:hAnsi="Times New Roman" w:cs="Times New Roman"/>
+          <w:sz w:val="24"/>
+          <w:szCs w:val="24"/>
+        </w:rPr>
+      </w:pPr>
+      <w:r>
+        <w:rPr>
+          <w:rFonts w:ascii="Times New Roman" w:hAnsi="Times New Roman" w:cs="Times New Roman"/>
+          <w:sz w:val="24"/>
+          <w:szCs w:val="24"/>
+        </w:rPr>
+        <w:t xml:space="preserve">Nå er fjellet fullt av blåbær! Vi anbefaler å ta turen opp mot Storheia med armene fulle av bærplukkere og bøtter! Langs stien rundt </w:t>
+      </w:r>
+      <w:proofErr w:type="spellStart"/>
+      <w:r>
+        <w:rPr>
+          <w:rFonts w:ascii="Times New Roman" w:hAnsi="Times New Roman" w:cs="Times New Roman"/>
+          <w:sz w:val="24"/>
+          <w:szCs w:val="24"/>
+        </w:rPr>
+        <w:t>Blåvatnet</w:t>
+      </w:r>
+      <w:proofErr w:type="spellEnd"/>
+      <w:r>
+        <w:rPr>
+          <w:rFonts w:ascii="Times New Roman" w:hAnsi="Times New Roman" w:cs="Times New Roman"/>
+          <w:sz w:val="24"/>
+          <w:szCs w:val="24"/>
+        </w:rPr>
+        <w:t xml:space="preserve"> er det også mye blåbær, og dette er en fin tur å ta med små barn på. </w:t>
       </w:r>
     </w:p>
     <w:p>
@@ -398,422 +572,517 @@
           <w:sz w:val="24"/>
           <w:szCs w:val="24"/>
         </w:rPr>
-        <w:t>Bilde: art_vei</w:t>
-      </w:r>
-    </w:p>
-    <w:p>
-      <w:pPr>
-        <w:rPr>
-          <w:rFonts w:ascii="Times New Roman" w:hAnsi="Times New Roman" w:cs="Times New Roman"/>
-          <w:sz w:val="24"/>
-          <w:szCs w:val="24"/>
-        </w:rPr>
-      </w:pPr>
-      <w:r>
-        <w:rPr>
-          <w:rFonts w:ascii="Times New Roman" w:hAnsi="Times New Roman" w:cs="Times New Roman"/>
-          <w:sz w:val="24"/>
-          <w:szCs w:val="24"/>
-        </w:rPr>
-        <w:t xml:space="preserve">Tusen takk til alle som bidro på dugnad for å sette i stand grusveien opp til Nuddustruddu! Alle hull er nå fylt igjen, og vi fikk forsterket veien der fjorårets høstregn hadde gjort sitt. </w:t>
-      </w:r>
-    </w:p>
-    <w:p>
-      <w:pPr>
-        <w:rPr>
-          <w:rFonts w:ascii="Times New Roman" w:hAnsi="Times New Roman" w:cs="Times New Roman"/>
-          <w:sz w:val="24"/>
-          <w:szCs w:val="24"/>
-        </w:rPr>
-      </w:pPr>
-    </w:p>
-    <w:p>
-      <w:pPr>
-        <w:rPr>
-          <w:rFonts w:ascii="Times New Roman" w:hAnsi="Times New Roman" w:cs="Times New Roman"/>
-          <w:sz w:val="24"/>
-          <w:szCs w:val="24"/>
-        </w:rPr>
-      </w:pPr>
+        <w:t xml:space="preserve">Bilde: </w:t>
+      </w:r>
+      <w:proofErr w:type="spellStart"/>
+      <w:r>
+        <w:rPr>
+          <w:rFonts w:ascii="Times New Roman" w:hAnsi="Times New Roman" w:cs="Times New Roman"/>
+          <w:sz w:val="24"/>
+          <w:szCs w:val="24"/>
+        </w:rPr>
+        <w:t>art_vei</w:t>
+      </w:r>
+      <w:proofErr w:type="spellEnd"/>
+    </w:p>
+    <w:p>
+      <w:pPr>
+        <w:rPr>
+          <w:rFonts w:ascii="Times New Roman" w:hAnsi="Times New Roman" w:cs="Times New Roman"/>
+          <w:sz w:val="24"/>
+          <w:szCs w:val="24"/>
+        </w:rPr>
+      </w:pPr>
+      <w:r>
+        <w:rPr>
+          <w:rFonts w:ascii="Times New Roman" w:hAnsi="Times New Roman" w:cs="Times New Roman"/>
+          <w:sz w:val="24"/>
+          <w:szCs w:val="24"/>
+        </w:rPr>
+        <w:t xml:space="preserve">Tusen takk til alle som bidro på dugnad for å sette i stand grusveien opp til </w:t>
+      </w:r>
+      <w:proofErr w:type="spellStart"/>
+      <w:r>
+        <w:rPr>
+          <w:rFonts w:ascii="Times New Roman" w:hAnsi="Times New Roman" w:cs="Times New Roman"/>
+          <w:sz w:val="24"/>
+          <w:szCs w:val="24"/>
+        </w:rPr>
+        <w:t>Nuddustruddu</w:t>
+      </w:r>
+      <w:proofErr w:type="spellEnd"/>
+      <w:r>
+        <w:rPr>
+          <w:rFonts w:ascii="Times New Roman" w:hAnsi="Times New Roman" w:cs="Times New Roman"/>
+          <w:sz w:val="24"/>
+          <w:szCs w:val="24"/>
+        </w:rPr>
+        <w:t xml:space="preserve">! Alle hull er nå fylt igjen, og vi fikk forsterket veien der fjorårets høstregn hadde gjort sitt. </w:t>
+      </w:r>
+    </w:p>
+    <w:p>
+      <w:pPr>
+        <w:rPr>
+          <w:rFonts w:ascii="Times New Roman" w:hAnsi="Times New Roman" w:cs="Times New Roman"/>
+          <w:sz w:val="24"/>
+          <w:szCs w:val="24"/>
+        </w:rPr>
+      </w:pPr>
+    </w:p>
+    <w:p>
+      <w:pPr>
+        <w:rPr>
+          <w:rFonts w:ascii="Times New Roman" w:hAnsi="Times New Roman" w:cs="Times New Roman"/>
+          <w:sz w:val="24"/>
+          <w:szCs w:val="24"/>
+        </w:rPr>
+      </w:pPr>
+      <w:r>
+        <w:rPr>
+          <w:rFonts w:ascii="Times New Roman" w:hAnsi="Times New Roman" w:cs="Times New Roman"/>
+          <w:sz w:val="24"/>
+          <w:szCs w:val="24"/>
+        </w:rPr>
+        <w:lastRenderedPageBreak/>
+        <w:t>Fjell-jul</w:t>
+      </w:r>
+    </w:p>
+    <w:p>
+      <w:pPr>
+        <w:rPr>
+          <w:rFonts w:ascii="Times New Roman" w:hAnsi="Times New Roman" w:cs="Times New Roman"/>
+          <w:sz w:val="24"/>
+          <w:szCs w:val="24"/>
+        </w:rPr>
+      </w:pPr>
+      <w:r>
+        <w:rPr>
+          <w:rFonts w:ascii="Times New Roman" w:hAnsi="Times New Roman" w:cs="Times New Roman"/>
+          <w:sz w:val="24"/>
+          <w:szCs w:val="24"/>
+        </w:rPr>
+        <w:t>Dato: 11.11.2018</w:t>
+      </w:r>
+    </w:p>
+    <w:p>
+      <w:pPr>
+        <w:rPr>
+          <w:rFonts w:ascii="Times New Roman" w:hAnsi="Times New Roman" w:cs="Times New Roman"/>
+          <w:sz w:val="24"/>
+          <w:szCs w:val="24"/>
+        </w:rPr>
+      </w:pPr>
+      <w:r>
+        <w:rPr>
+          <w:rFonts w:ascii="Times New Roman" w:hAnsi="Times New Roman" w:cs="Times New Roman"/>
+          <w:sz w:val="24"/>
+          <w:szCs w:val="24"/>
+        </w:rPr>
+        <w:t xml:space="preserve">Bilde: </w:t>
+      </w:r>
+      <w:proofErr w:type="spellStart"/>
+      <w:r>
+        <w:rPr>
+          <w:rFonts w:ascii="Times New Roman" w:hAnsi="Times New Roman" w:cs="Times New Roman"/>
+          <w:sz w:val="24"/>
+          <w:szCs w:val="24"/>
+        </w:rPr>
+        <w:t>art_jul</w:t>
+      </w:r>
+      <w:proofErr w:type="spellEnd"/>
+    </w:p>
+    <w:p>
+      <w:pPr>
+        <w:rPr>
+          <w:rFonts w:ascii="Times New Roman" w:hAnsi="Times New Roman" w:cs="Times New Roman"/>
+          <w:sz w:val="24"/>
+          <w:szCs w:val="24"/>
+        </w:rPr>
+      </w:pPr>
+      <w:r>
+        <w:rPr>
+          <w:rFonts w:ascii="Times New Roman" w:hAnsi="Times New Roman" w:cs="Times New Roman"/>
+          <w:sz w:val="24"/>
+          <w:szCs w:val="24"/>
+        </w:rPr>
+        <w:t xml:space="preserve">Drømmer du om en hvit jul? Hyttene våre er tilgjengelige for leie også i julehøytiden, og flere hytter er fremdeles ledige. Det er mulig å bestille scootertransport til og fra flere av hyttene, så man slipper å bære både ribbe og julegaver på ryggen. Ta kontakt med oss, så ordner vi dette. </w:t>
+      </w:r>
+    </w:p>
+    <w:p>
+      <w:pPr>
+        <w:rPr>
+          <w:rFonts w:ascii="Times New Roman" w:hAnsi="Times New Roman" w:cs="Times New Roman"/>
+          <w:sz w:val="24"/>
+          <w:szCs w:val="24"/>
+        </w:rPr>
+      </w:pPr>
+      <w:r>
+        <w:rPr>
+          <w:rFonts w:ascii="Times New Roman" w:hAnsi="Times New Roman" w:cs="Times New Roman"/>
+          <w:sz w:val="24"/>
+          <w:szCs w:val="24"/>
+        </w:rPr>
+        <w:t xml:space="preserve">Vi garanterer en hvit og stemningsfull julefeiring for hele familien! </w:t>
+      </w:r>
+    </w:p>
+    <w:p>
+      <w:pPr>
+        <w:rPr>
+          <w:rFonts w:ascii="Times New Roman" w:hAnsi="Times New Roman" w:cs="Times New Roman"/>
+          <w:sz w:val="24"/>
+          <w:szCs w:val="24"/>
+        </w:rPr>
+      </w:pPr>
+    </w:p>
+    <w:p>
+      <w:pPr>
+        <w:rPr>
+          <w:rFonts w:ascii="Times New Roman" w:hAnsi="Times New Roman" w:cs="Times New Roman"/>
+          <w:sz w:val="24"/>
+          <w:szCs w:val="24"/>
+        </w:rPr>
+      </w:pPr>
+      <w:r>
+        <w:rPr>
+          <w:rFonts w:ascii="Times New Roman" w:hAnsi="Times New Roman" w:cs="Times New Roman"/>
+          <w:sz w:val="24"/>
+          <w:szCs w:val="24"/>
+        </w:rPr>
+        <w:t xml:space="preserve">Påskeskirenn og påskeeggjakt! </w:t>
+      </w:r>
+    </w:p>
+    <w:p>
+      <w:pPr>
+        <w:rPr>
+          <w:rFonts w:ascii="Times New Roman" w:hAnsi="Times New Roman" w:cs="Times New Roman"/>
+          <w:sz w:val="24"/>
+          <w:szCs w:val="24"/>
+        </w:rPr>
+      </w:pPr>
+      <w:r>
+        <w:rPr>
+          <w:rFonts w:ascii="Times New Roman" w:hAnsi="Times New Roman" w:cs="Times New Roman"/>
+          <w:sz w:val="24"/>
+          <w:szCs w:val="24"/>
+        </w:rPr>
+        <w:t>Dato: 01.04.2019</w:t>
+      </w:r>
+    </w:p>
+    <w:p>
+      <w:pPr>
+        <w:rPr>
+          <w:rFonts w:ascii="Times New Roman" w:hAnsi="Times New Roman" w:cs="Times New Roman"/>
+          <w:sz w:val="24"/>
+          <w:szCs w:val="24"/>
+        </w:rPr>
+      </w:pPr>
+      <w:r>
+        <w:rPr>
+          <w:rFonts w:ascii="Times New Roman" w:hAnsi="Times New Roman" w:cs="Times New Roman"/>
+          <w:sz w:val="24"/>
+          <w:szCs w:val="24"/>
+        </w:rPr>
+        <w:t xml:space="preserve">Bilde: </w:t>
+      </w:r>
+      <w:proofErr w:type="spellStart"/>
+      <w:r>
+        <w:rPr>
+          <w:rFonts w:ascii="Times New Roman" w:hAnsi="Times New Roman" w:cs="Times New Roman"/>
+          <w:sz w:val="24"/>
+          <w:szCs w:val="24"/>
+        </w:rPr>
+        <w:t>art_paske</w:t>
+      </w:r>
+      <w:proofErr w:type="spellEnd"/>
+    </w:p>
+    <w:p>
+      <w:pPr>
+        <w:rPr>
+          <w:rFonts w:ascii="Times New Roman" w:hAnsi="Times New Roman" w:cs="Times New Roman"/>
+          <w:sz w:val="24"/>
+          <w:szCs w:val="24"/>
+        </w:rPr>
+      </w:pPr>
+      <w:r>
+        <w:rPr>
+          <w:rFonts w:ascii="Times New Roman" w:hAnsi="Times New Roman" w:cs="Times New Roman"/>
+          <w:sz w:val="24"/>
+          <w:szCs w:val="24"/>
+        </w:rPr>
+        <w:t xml:space="preserve">På Påskeaften arrangerer vi i tradisjonen tro påskeskirenn og påskeeggjakt for barna på </w:t>
+      </w:r>
+      <w:proofErr w:type="spellStart"/>
+      <w:r>
+        <w:rPr>
+          <w:rFonts w:ascii="Times New Roman" w:hAnsi="Times New Roman" w:cs="Times New Roman"/>
+          <w:sz w:val="24"/>
+          <w:szCs w:val="24"/>
+        </w:rPr>
+        <w:t>Høtta</w:t>
+      </w:r>
+      <w:proofErr w:type="spellEnd"/>
+      <w:r>
+        <w:rPr>
+          <w:rFonts w:ascii="Times New Roman" w:hAnsi="Times New Roman" w:cs="Times New Roman"/>
+          <w:sz w:val="24"/>
+          <w:szCs w:val="24"/>
+        </w:rPr>
+        <w:t xml:space="preserve">! Det vil også bli grilling av pølser på bål og hjemmelaget kakao, og selvfølgelig en snørrete adjektivhistorie! </w:t>
+      </w:r>
+    </w:p>
+    <w:p>
+      <w:pPr>
+        <w:rPr>
+          <w:rFonts w:ascii="Times New Roman" w:hAnsi="Times New Roman" w:cs="Times New Roman"/>
+          <w:sz w:val="24"/>
+          <w:szCs w:val="24"/>
+        </w:rPr>
+      </w:pPr>
+      <w:r>
+        <w:rPr>
+          <w:rFonts w:ascii="Times New Roman" w:hAnsi="Times New Roman" w:cs="Times New Roman"/>
+          <w:sz w:val="24"/>
+          <w:szCs w:val="24"/>
+        </w:rPr>
+        <w:t xml:space="preserve">Skirennet starter </w:t>
+      </w:r>
+      <w:proofErr w:type="spellStart"/>
+      <w:r>
+        <w:rPr>
+          <w:rFonts w:ascii="Times New Roman" w:hAnsi="Times New Roman" w:cs="Times New Roman"/>
+          <w:sz w:val="24"/>
+          <w:szCs w:val="24"/>
+        </w:rPr>
+        <w:t>kl</w:t>
+      </w:r>
+      <w:proofErr w:type="spellEnd"/>
+      <w:r>
+        <w:rPr>
+          <w:rFonts w:ascii="Times New Roman" w:hAnsi="Times New Roman" w:cs="Times New Roman"/>
+          <w:sz w:val="24"/>
+          <w:szCs w:val="24"/>
+        </w:rPr>
+        <w:t xml:space="preserve"> 13, og vi setter i gang jakten på påskeeggene etter pølsestekingen. </w:t>
+      </w:r>
+    </w:p>
+    <w:p>
+      <w:pPr>
+        <w:rPr>
+          <w:rFonts w:ascii="Times New Roman" w:hAnsi="Times New Roman" w:cs="Times New Roman"/>
+          <w:sz w:val="24"/>
+          <w:szCs w:val="24"/>
+        </w:rPr>
+      </w:pPr>
+    </w:p>
+    <w:p>
+      <w:pPr>
+        <w:rPr>
+          <w:rFonts w:ascii="Times New Roman" w:hAnsi="Times New Roman" w:cs="Times New Roman"/>
+          <w:sz w:val="24"/>
+          <w:szCs w:val="24"/>
+        </w:rPr>
+      </w:pPr>
+      <w:r>
+        <w:rPr>
+          <w:rFonts w:ascii="Times New Roman" w:hAnsi="Times New Roman" w:cs="Times New Roman"/>
+          <w:sz w:val="24"/>
+          <w:szCs w:val="24"/>
+        </w:rPr>
+        <w:t>Fiske</w:t>
+      </w:r>
+    </w:p>
+    <w:p>
+      <w:pPr>
+        <w:rPr>
+          <w:rFonts w:ascii="Times New Roman" w:hAnsi="Times New Roman" w:cs="Times New Roman"/>
+          <w:sz w:val="24"/>
+          <w:szCs w:val="24"/>
+        </w:rPr>
+      </w:pPr>
+      <w:r>
+        <w:rPr>
+          <w:rFonts w:ascii="Times New Roman" w:hAnsi="Times New Roman" w:cs="Times New Roman"/>
+          <w:sz w:val="24"/>
+          <w:szCs w:val="24"/>
+        </w:rPr>
+        <w:t>Dato: 29.06.2019</w:t>
+      </w:r>
+    </w:p>
+    <w:p>
+      <w:pPr>
+        <w:rPr>
+          <w:rFonts w:ascii="Times New Roman" w:hAnsi="Times New Roman" w:cs="Times New Roman"/>
+          <w:sz w:val="24"/>
+          <w:szCs w:val="24"/>
+        </w:rPr>
+      </w:pPr>
+      <w:r>
+        <w:rPr>
+          <w:rFonts w:ascii="Times New Roman" w:hAnsi="Times New Roman" w:cs="Times New Roman"/>
+          <w:sz w:val="24"/>
+          <w:szCs w:val="24"/>
+        </w:rPr>
+        <w:t xml:space="preserve">Bilde: </w:t>
+      </w:r>
+      <w:proofErr w:type="spellStart"/>
+      <w:r>
+        <w:rPr>
+          <w:rFonts w:ascii="Times New Roman" w:hAnsi="Times New Roman" w:cs="Times New Roman"/>
+          <w:sz w:val="24"/>
+          <w:szCs w:val="24"/>
+        </w:rPr>
+        <w:t>art_fiske</w:t>
+      </w:r>
+      <w:proofErr w:type="spellEnd"/>
+    </w:p>
+    <w:p>
+      <w:pPr>
+        <w:rPr>
+          <w:rFonts w:ascii="Times New Roman" w:hAnsi="Times New Roman" w:cs="Times New Roman"/>
+          <w:sz w:val="24"/>
+          <w:szCs w:val="24"/>
+        </w:rPr>
+      </w:pPr>
+      <w:r>
+        <w:rPr>
+          <w:rFonts w:ascii="Times New Roman" w:hAnsi="Times New Roman" w:cs="Times New Roman"/>
+          <w:sz w:val="24"/>
+          <w:szCs w:val="24"/>
+        </w:rPr>
+        <w:t xml:space="preserve">Lyse sommernetter er perfekte for å fiske. Vi anbefaler å ta med fiskestang til Svartsjøen, her er det mye ørret. Er du glad i røye, anbefaler vi en fisketur på </w:t>
+      </w:r>
+      <w:r>
+        <w:rPr>
+          <w:rFonts w:ascii="Times New Roman" w:hAnsi="Times New Roman" w:cs="Times New Roman"/>
+          <w:sz w:val="24"/>
+          <w:szCs w:val="24"/>
+        </w:rPr>
+        <w:t xml:space="preserve">Isvatnet. På </w:t>
+      </w:r>
+      <w:proofErr w:type="spellStart"/>
+      <w:r>
+        <w:rPr>
+          <w:rFonts w:ascii="Times New Roman" w:hAnsi="Times New Roman" w:cs="Times New Roman"/>
+          <w:sz w:val="24"/>
+          <w:szCs w:val="24"/>
+        </w:rPr>
+        <w:t>Flåbånnhytta</w:t>
+      </w:r>
+      <w:proofErr w:type="spellEnd"/>
+      <w:r>
+        <w:rPr>
+          <w:rFonts w:ascii="Times New Roman" w:hAnsi="Times New Roman" w:cs="Times New Roman"/>
+          <w:sz w:val="24"/>
+          <w:szCs w:val="24"/>
+        </w:rPr>
+        <w:t xml:space="preserve"> finnes også et lite røykeri perfekt for å røyke fisk. Husk i så fall og ta med rikelig med salt til forberedelsene.  </w:t>
+      </w:r>
+    </w:p>
+    <w:p>
+      <w:pPr>
+        <w:rPr>
+          <w:rFonts w:ascii="Times New Roman" w:hAnsi="Times New Roman" w:cs="Times New Roman"/>
+          <w:sz w:val="24"/>
+          <w:szCs w:val="24"/>
+        </w:rPr>
+      </w:pPr>
+      <w:r>
+        <w:rPr>
+          <w:rFonts w:ascii="Times New Roman" w:hAnsi="Times New Roman" w:cs="Times New Roman"/>
+          <w:sz w:val="24"/>
+          <w:szCs w:val="24"/>
+        </w:rPr>
+        <w:t xml:space="preserve">Om du ønsker å fiske må du også huske å kjøpe fiskekort! Dette kan kjøpes på inatur.no eller på bensinstasjonen i sentrum. </w:t>
+      </w:r>
+    </w:p>
+    <w:p>
+      <w:pPr>
+        <w:rPr>
+          <w:rFonts w:ascii="Times New Roman" w:hAnsi="Times New Roman" w:cs="Times New Roman"/>
+          <w:sz w:val="24"/>
+          <w:szCs w:val="24"/>
+        </w:rPr>
+      </w:pPr>
+    </w:p>
+    <w:p>
+      <w:pPr>
+        <w:rPr>
+          <w:rFonts w:ascii="Times New Roman" w:hAnsi="Times New Roman" w:cs="Times New Roman"/>
+          <w:sz w:val="24"/>
+          <w:szCs w:val="24"/>
+        </w:rPr>
+      </w:pPr>
+      <w:r>
+        <w:rPr>
+          <w:rFonts w:ascii="Times New Roman" w:hAnsi="Times New Roman" w:cs="Times New Roman"/>
+          <w:sz w:val="24"/>
+          <w:szCs w:val="24"/>
+        </w:rPr>
+        <w:t xml:space="preserve">Veden er klar! </w:t>
+      </w:r>
+    </w:p>
+    <w:p>
+      <w:pPr>
+        <w:rPr>
+          <w:rFonts w:ascii="Times New Roman" w:hAnsi="Times New Roman" w:cs="Times New Roman"/>
+          <w:sz w:val="24"/>
+          <w:szCs w:val="24"/>
+        </w:rPr>
+      </w:pPr>
+      <w:r>
+        <w:rPr>
+          <w:rFonts w:ascii="Times New Roman" w:hAnsi="Times New Roman" w:cs="Times New Roman"/>
+          <w:sz w:val="24"/>
+          <w:szCs w:val="24"/>
+        </w:rPr>
+        <w:t>Dato: 22.10.2019</w:t>
+      </w:r>
+    </w:p>
+    <w:p>
+      <w:pPr>
+        <w:rPr>
+          <w:rFonts w:ascii="Times New Roman" w:hAnsi="Times New Roman" w:cs="Times New Roman"/>
+          <w:sz w:val="24"/>
+          <w:szCs w:val="24"/>
+        </w:rPr>
+      </w:pPr>
+      <w:r>
+        <w:rPr>
+          <w:rFonts w:ascii="Times New Roman" w:hAnsi="Times New Roman" w:cs="Times New Roman"/>
+          <w:sz w:val="24"/>
+          <w:szCs w:val="24"/>
+        </w:rPr>
+        <w:t xml:space="preserve">Bilde: </w:t>
+      </w:r>
+      <w:proofErr w:type="spellStart"/>
+      <w:r>
+        <w:rPr>
+          <w:rFonts w:ascii="Times New Roman" w:hAnsi="Times New Roman" w:cs="Times New Roman"/>
+          <w:sz w:val="24"/>
+          <w:szCs w:val="24"/>
+        </w:rPr>
+        <w:t>art_ved</w:t>
+      </w:r>
+      <w:proofErr w:type="spellEnd"/>
+    </w:p>
+    <w:p>
+      <w:pPr>
+        <w:rPr>
+          <w:rFonts w:ascii="Times New Roman" w:hAnsi="Times New Roman" w:cs="Times New Roman"/>
+          <w:sz w:val="24"/>
+          <w:szCs w:val="24"/>
+        </w:rPr>
+      </w:pPr>
+      <w:r>
+        <w:rPr>
+          <w:rFonts w:ascii="Times New Roman" w:hAnsi="Times New Roman" w:cs="Times New Roman"/>
+          <w:sz w:val="24"/>
+          <w:szCs w:val="24"/>
+        </w:rPr>
+        <w:t xml:space="preserve">De første snøfnuggene har meldt sin ankomst, men nå er det stablet ved på alle hyttene, så vinteren kan bare komme! Tusen takk til alle som bidro på vedhogst-dugnader i sommer! </w:t>
+      </w:r>
       <w:bookmarkStart w:id="0" w:name="_GoBack"/>
       <w:bookmarkEnd w:id="0"/>
-      <w:r>
-        <w:rPr>
-          <w:rFonts w:ascii="Times New Roman" w:hAnsi="Times New Roman" w:cs="Times New Roman"/>
-          <w:sz w:val="24"/>
-          <w:szCs w:val="24"/>
-        </w:rPr>
-        <w:lastRenderedPageBreak/>
-        <w:t>Fjell-jul</w:t>
-      </w:r>
-    </w:p>
-    <w:p>
-      <w:pPr>
-        <w:rPr>
-          <w:rFonts w:ascii="Times New Roman" w:hAnsi="Times New Roman" w:cs="Times New Roman"/>
-          <w:sz w:val="24"/>
-          <w:szCs w:val="24"/>
-        </w:rPr>
-      </w:pPr>
-      <w:r>
-        <w:rPr>
-          <w:rFonts w:ascii="Times New Roman" w:hAnsi="Times New Roman" w:cs="Times New Roman"/>
-          <w:sz w:val="24"/>
-          <w:szCs w:val="24"/>
-        </w:rPr>
-        <w:t>Dato: 11.11.2018</w:t>
-      </w:r>
-    </w:p>
-    <w:p>
-      <w:pPr>
-        <w:rPr>
-          <w:rFonts w:ascii="Times New Roman" w:hAnsi="Times New Roman" w:cs="Times New Roman"/>
-          <w:sz w:val="24"/>
-          <w:szCs w:val="24"/>
-        </w:rPr>
-      </w:pPr>
-      <w:r>
-        <w:rPr>
-          <w:rFonts w:ascii="Times New Roman" w:hAnsi="Times New Roman" w:cs="Times New Roman"/>
-          <w:sz w:val="24"/>
-          <w:szCs w:val="24"/>
-        </w:rPr>
-        <w:t>Bilde: art_jul</w:t>
-      </w:r>
-    </w:p>
-    <w:p>
-      <w:pPr>
-        <w:rPr>
-          <w:rFonts w:ascii="Times New Roman" w:hAnsi="Times New Roman" w:cs="Times New Roman"/>
-          <w:sz w:val="24"/>
-          <w:szCs w:val="24"/>
-        </w:rPr>
-      </w:pPr>
-      <w:r>
-        <w:rPr>
-          <w:rFonts w:ascii="Times New Roman" w:hAnsi="Times New Roman" w:cs="Times New Roman"/>
-          <w:sz w:val="24"/>
-          <w:szCs w:val="24"/>
-        </w:rPr>
-        <w:t xml:space="preserve">Drømmer du om en hvit jul? Hyttene våre er tilgjengelige for leie også i julehøytiden, og flere hytter er fremdeles ledige. Det er mulig å bestille scootertransport til og fra flere av hyttene, så man slipper å bære både ribbe og julegaver på ryggen. Ta kontakt med oss, så ordner vi dette. </w:t>
-      </w:r>
-    </w:p>
-    <w:p>
-      <w:pPr>
-        <w:rPr>
-          <w:rFonts w:ascii="Times New Roman" w:hAnsi="Times New Roman" w:cs="Times New Roman"/>
-          <w:sz w:val="24"/>
-          <w:szCs w:val="24"/>
-        </w:rPr>
-      </w:pPr>
-      <w:r>
-        <w:rPr>
-          <w:rFonts w:ascii="Times New Roman" w:hAnsi="Times New Roman" w:cs="Times New Roman"/>
-          <w:sz w:val="24"/>
-          <w:szCs w:val="24"/>
-        </w:rPr>
-        <w:t xml:space="preserve">Vi garanterer en hvit og stemningsfull julefeiring for hele familien! </w:t>
-      </w:r>
-    </w:p>
-    <w:p>
-      <w:pPr>
-        <w:rPr>
-          <w:rFonts w:ascii="Times New Roman" w:hAnsi="Times New Roman" w:cs="Times New Roman"/>
-          <w:sz w:val="24"/>
-          <w:szCs w:val="24"/>
-        </w:rPr>
-      </w:pPr>
-    </w:p>
-    <w:p>
-      <w:pPr>
-        <w:rPr>
-          <w:rFonts w:ascii="Times New Roman" w:hAnsi="Times New Roman" w:cs="Times New Roman"/>
-          <w:sz w:val="24"/>
-          <w:szCs w:val="24"/>
-        </w:rPr>
-      </w:pPr>
-      <w:r>
-        <w:rPr>
-          <w:rFonts w:ascii="Times New Roman" w:hAnsi="Times New Roman" w:cs="Times New Roman"/>
-          <w:sz w:val="24"/>
-          <w:szCs w:val="24"/>
-        </w:rPr>
-        <w:t xml:space="preserve">Påskeskirenn og påskeeggjakt! </w:t>
-      </w:r>
-    </w:p>
-    <w:p>
-      <w:pPr>
-        <w:rPr>
-          <w:rFonts w:ascii="Times New Roman" w:hAnsi="Times New Roman" w:cs="Times New Roman"/>
-          <w:sz w:val="24"/>
-          <w:szCs w:val="24"/>
-        </w:rPr>
-      </w:pPr>
-      <w:r>
-        <w:rPr>
-          <w:rFonts w:ascii="Times New Roman" w:hAnsi="Times New Roman" w:cs="Times New Roman"/>
-          <w:sz w:val="24"/>
-          <w:szCs w:val="24"/>
-        </w:rPr>
-        <w:t>Dato: 01.04.2019</w:t>
-      </w:r>
-    </w:p>
-    <w:p>
-      <w:pPr>
-        <w:rPr>
-          <w:rFonts w:ascii="Times New Roman" w:hAnsi="Times New Roman" w:cs="Times New Roman"/>
-          <w:sz w:val="24"/>
-          <w:szCs w:val="24"/>
-        </w:rPr>
-      </w:pPr>
-      <w:r>
-        <w:rPr>
-          <w:rFonts w:ascii="Times New Roman" w:hAnsi="Times New Roman" w:cs="Times New Roman"/>
-          <w:sz w:val="24"/>
-          <w:szCs w:val="24"/>
-        </w:rPr>
-        <w:t>Bilde: art_paske</w:t>
-      </w:r>
-    </w:p>
-    <w:p>
-      <w:pPr>
-        <w:rPr>
-          <w:rFonts w:ascii="Times New Roman" w:hAnsi="Times New Roman" w:cs="Times New Roman"/>
-          <w:sz w:val="24"/>
-          <w:szCs w:val="24"/>
-        </w:rPr>
-      </w:pPr>
-      <w:r>
-        <w:rPr>
-          <w:rFonts w:ascii="Times New Roman" w:hAnsi="Times New Roman" w:cs="Times New Roman"/>
-          <w:sz w:val="24"/>
-          <w:szCs w:val="24"/>
-        </w:rPr>
-        <w:t xml:space="preserve">På Påskeaften arrangerer vi i tradisjonen tro påskeskirenn og påskeeggjakt for barna på Høtta! Det vil også bli grilling av pølser på bål og hjemmelaget kakao, og selvfølgelig en snørrete adjektivhistorie! </w:t>
-      </w:r>
-    </w:p>
-    <w:p>
-      <w:pPr>
-        <w:rPr>
-          <w:rFonts w:ascii="Times New Roman" w:hAnsi="Times New Roman" w:cs="Times New Roman"/>
-          <w:sz w:val="24"/>
-          <w:szCs w:val="24"/>
-        </w:rPr>
-      </w:pPr>
-      <w:r>
-        <w:rPr>
-          <w:rFonts w:ascii="Times New Roman" w:hAnsi="Times New Roman" w:cs="Times New Roman"/>
-          <w:sz w:val="24"/>
-          <w:szCs w:val="24"/>
-        </w:rPr>
-        <w:t xml:space="preserve">Skirennet starter kl 13, og vi setter i gang jakten på påskeeggene etter pølsestekingen. </w:t>
-      </w:r>
-    </w:p>
-    <w:p>
-      <w:pPr>
-        <w:rPr>
-          <w:rFonts w:ascii="Times New Roman" w:hAnsi="Times New Roman" w:cs="Times New Roman"/>
-          <w:sz w:val="24"/>
-          <w:szCs w:val="24"/>
-        </w:rPr>
-      </w:pPr>
-    </w:p>
-    <w:p>
-      <w:pPr>
-        <w:rPr>
-          <w:rFonts w:ascii="Times New Roman" w:hAnsi="Times New Roman" w:cs="Times New Roman"/>
-          <w:sz w:val="24"/>
-          <w:szCs w:val="24"/>
-        </w:rPr>
-      </w:pPr>
-      <w:r>
-        <w:rPr>
-          <w:rFonts w:ascii="Times New Roman" w:hAnsi="Times New Roman" w:cs="Times New Roman"/>
-          <w:sz w:val="24"/>
-          <w:szCs w:val="24"/>
-        </w:rPr>
-        <w:t>Fiske</w:t>
-      </w:r>
-    </w:p>
-    <w:p>
-      <w:pPr>
-        <w:rPr>
-          <w:rFonts w:ascii="Times New Roman" w:hAnsi="Times New Roman" w:cs="Times New Roman"/>
-          <w:sz w:val="24"/>
-          <w:szCs w:val="24"/>
-        </w:rPr>
-      </w:pPr>
-      <w:r>
-        <w:rPr>
-          <w:rFonts w:ascii="Times New Roman" w:hAnsi="Times New Roman" w:cs="Times New Roman"/>
-          <w:sz w:val="24"/>
-          <w:szCs w:val="24"/>
-        </w:rPr>
-        <w:t>Dato: 29.06.2019</w:t>
-      </w:r>
-    </w:p>
-    <w:p>
-      <w:pPr>
-        <w:rPr>
-          <w:rFonts w:ascii="Times New Roman" w:hAnsi="Times New Roman" w:cs="Times New Roman"/>
-          <w:sz w:val="24"/>
-          <w:szCs w:val="24"/>
-        </w:rPr>
-      </w:pPr>
-      <w:r>
-        <w:rPr>
-          <w:rFonts w:ascii="Times New Roman" w:hAnsi="Times New Roman" w:cs="Times New Roman"/>
-          <w:sz w:val="24"/>
-          <w:szCs w:val="24"/>
-        </w:rPr>
-        <w:t>Bilde: art_fiske</w:t>
-      </w:r>
-    </w:p>
-    <w:p>
-      <w:pPr>
-        <w:rPr>
-          <w:rFonts w:ascii="Times New Roman" w:hAnsi="Times New Roman" w:cs="Times New Roman"/>
-          <w:sz w:val="24"/>
-          <w:szCs w:val="24"/>
-        </w:rPr>
-      </w:pPr>
-      <w:r>
-        <w:rPr>
-          <w:rFonts w:ascii="Times New Roman" w:hAnsi="Times New Roman" w:cs="Times New Roman"/>
-          <w:sz w:val="24"/>
-          <w:szCs w:val="24"/>
-        </w:rPr>
-        <w:t xml:space="preserve">Lyse sommernetter er perfekte for å fiske. Vi anbefaler å ta med fiskestang til Svartsjøen, her er det mye ørret. Er du glad i røye, anbefaler vi en fisketur på </w:t>
-      </w:r>
-      <w:r>
-        <w:rPr>
-          <w:rFonts w:ascii="Times New Roman" w:hAnsi="Times New Roman" w:cs="Times New Roman"/>
-          <w:sz w:val="24"/>
-          <w:szCs w:val="24"/>
-        </w:rPr>
-        <w:t xml:space="preserve">Isvatnet. På Flåbånnhytta finnes også et lite røykeri perfekt for å røyke fisk. Husk i så fall og ta med rikelig med salt til forberedelsene.  </w:t>
-      </w:r>
-    </w:p>
-    <w:p>
-      <w:pPr>
-        <w:rPr>
-          <w:rFonts w:ascii="Times New Roman" w:hAnsi="Times New Roman" w:cs="Times New Roman"/>
-          <w:sz w:val="24"/>
-          <w:szCs w:val="24"/>
-        </w:rPr>
-      </w:pPr>
-      <w:r>
-        <w:rPr>
-          <w:rFonts w:ascii="Times New Roman" w:hAnsi="Times New Roman" w:cs="Times New Roman"/>
-          <w:sz w:val="24"/>
-          <w:szCs w:val="24"/>
-        </w:rPr>
-        <w:t xml:space="preserve">Om du ønsker å fiske må du også huske å kjøpe fiskekort! Dette kan kjøpes på inatur.no eller på bensinstasjonen i sentrum. </w:t>
-      </w:r>
-    </w:p>
-    <w:p>
-      <w:pPr>
-        <w:rPr>
-          <w:rFonts w:ascii="Times New Roman" w:hAnsi="Times New Roman" w:cs="Times New Roman"/>
-          <w:sz w:val="24"/>
-          <w:szCs w:val="24"/>
-        </w:rPr>
-      </w:pPr>
-    </w:p>
-    <w:p>
-      <w:pPr>
-        <w:rPr>
-          <w:rFonts w:ascii="Times New Roman" w:hAnsi="Times New Roman" w:cs="Times New Roman"/>
-          <w:sz w:val="24"/>
-          <w:szCs w:val="24"/>
-        </w:rPr>
-      </w:pPr>
-      <w:r>
-        <w:rPr>
-          <w:rFonts w:ascii="Times New Roman" w:hAnsi="Times New Roman" w:cs="Times New Roman"/>
-          <w:sz w:val="24"/>
-          <w:szCs w:val="24"/>
-        </w:rPr>
-        <w:t xml:space="preserve">Veden er klar! </w:t>
-      </w:r>
-    </w:p>
-    <w:p>
-      <w:pPr>
-        <w:rPr>
-          <w:rFonts w:ascii="Times New Roman" w:hAnsi="Times New Roman" w:cs="Times New Roman"/>
-          <w:sz w:val="24"/>
-          <w:szCs w:val="24"/>
-        </w:rPr>
-      </w:pPr>
-      <w:r>
-        <w:rPr>
-          <w:rFonts w:ascii="Times New Roman" w:hAnsi="Times New Roman" w:cs="Times New Roman"/>
-          <w:sz w:val="24"/>
-          <w:szCs w:val="24"/>
-        </w:rPr>
-        <w:t>Dato: 22.10.2019</w:t>
-      </w:r>
-    </w:p>
-    <w:p>
-      <w:pPr>
-        <w:rPr>
-          <w:rFonts w:ascii="Times New Roman" w:hAnsi="Times New Roman" w:cs="Times New Roman"/>
-          <w:sz w:val="24"/>
-          <w:szCs w:val="24"/>
-        </w:rPr>
-      </w:pPr>
-      <w:r>
-        <w:rPr>
-          <w:rFonts w:ascii="Times New Roman" w:hAnsi="Times New Roman" w:cs="Times New Roman"/>
-          <w:sz w:val="24"/>
-          <w:szCs w:val="24"/>
-        </w:rPr>
-        <w:t>Bilde: art_ved</w:t>
-      </w:r>
-    </w:p>
-    <w:p>
-      <w:pPr>
-        <w:rPr>
-          <w:rFonts w:ascii="Times New Roman" w:hAnsi="Times New Roman" w:cs="Times New Roman"/>
-          <w:sz w:val="24"/>
-          <w:szCs w:val="24"/>
-        </w:rPr>
-      </w:pPr>
-      <w:r>
-        <w:rPr>
-          <w:rFonts w:ascii="Times New Roman" w:hAnsi="Times New Roman" w:cs="Times New Roman"/>
-          <w:sz w:val="24"/>
-          <w:szCs w:val="24"/>
-        </w:rPr>
-        <w:t xml:space="preserve">De første snøfnuggene har meldt sin ankomst, men nå er det stablet ved på alle hyttene, så vinteren kan bare komme! Tusen takk til alle som bidro på vedhogst-dugnader i sommer! </w:t>
-      </w:r>
-    </w:p>
-    <w:p>
-      <w:pPr>
-        <w:rPr>
-          <w:rFonts w:ascii="Times New Roman" w:hAnsi="Times New Roman" w:cs="Times New Roman"/>
-          <w:sz w:val="24"/>
-          <w:szCs w:val="24"/>
-        </w:rPr>
-      </w:pPr>
-    </w:p>
-    <w:p>
-      <w:pPr>
-        <w:rPr>
-          <w:rFonts w:ascii="Times New Roman" w:hAnsi="Times New Roman" w:cs="Times New Roman"/>
-          <w:sz w:val="24"/>
-          <w:szCs w:val="24"/>
-        </w:rPr>
-      </w:pPr>
-    </w:p>
-    <w:p>
-      <w:pPr>
-        <w:rPr>
-          <w:rFonts w:ascii="Times New Roman" w:hAnsi="Times New Roman" w:cs="Times New Roman"/>
-          <w:sz w:val="24"/>
-          <w:szCs w:val="24"/>
-        </w:rPr>
-      </w:pPr>
     </w:p>
     <w:sectPr>
       <w:pgSz w:w="11906" w:h="16838"/>

</xml_diff>

<commit_message>
Gjorde endringer og oppdaterte en navbar
</commit_message>
<xml_diff>
--- a/P3/Artikkeltekster.docx
+++ b/P3/Artikkeltekster.docx
@@ -16,25 +16,7 @@
           <w:sz w:val="24"/>
           <w:szCs w:val="24"/>
         </w:rPr>
-        <w:t xml:space="preserve">Artikkeltekster til </w:t>
-      </w:r>
-      <w:proofErr w:type="spellStart"/>
-      <w:r>
-        <w:rPr>
-          <w:rFonts w:ascii="Times New Roman" w:hAnsi="Times New Roman" w:cs="Times New Roman"/>
-          <w:sz w:val="24"/>
-          <w:szCs w:val="24"/>
-        </w:rPr>
-        <w:t>webtek</w:t>
-      </w:r>
-      <w:proofErr w:type="spellEnd"/>
-      <w:r>
-        <w:rPr>
-          <w:rFonts w:ascii="Times New Roman" w:hAnsi="Times New Roman" w:cs="Times New Roman"/>
-          <w:sz w:val="24"/>
-          <w:szCs w:val="24"/>
-        </w:rPr>
-        <w:t>-prosjekt</w:t>
+        <w:t>Artikkeltekster til webtek-prosjekt</w:t>
       </w:r>
     </w:p>
     <w:p>
@@ -110,18 +92,8 @@
           <w:sz w:val="24"/>
           <w:szCs w:val="24"/>
         </w:rPr>
-        <w:t xml:space="preserve">Bilde: </w:t>
-      </w:r>
-      <w:proofErr w:type="spellStart"/>
-      <w:r>
-        <w:rPr>
-          <w:rFonts w:ascii="Times New Roman" w:hAnsi="Times New Roman" w:cs="Times New Roman"/>
-          <w:sz w:val="24"/>
-          <w:szCs w:val="24"/>
-        </w:rPr>
-        <w:t>art_skispor</w:t>
-      </w:r>
-      <w:proofErr w:type="spellEnd"/>
+        <w:t>Bilde: art_skispor</w:t>
+      </w:r>
     </w:p>
     <w:p>
       <w:pPr>
@@ -230,184 +202,82 @@
           <w:sz w:val="24"/>
           <w:szCs w:val="24"/>
         </w:rPr>
-        <w:t xml:space="preserve">Bilde: </w:t>
-      </w:r>
-      <w:proofErr w:type="spellStart"/>
-      <w:r>
-        <w:rPr>
-          <w:rFonts w:ascii="Times New Roman" w:hAnsi="Times New Roman" w:cs="Times New Roman"/>
-          <w:sz w:val="24"/>
-          <w:szCs w:val="24"/>
-        </w:rPr>
-        <w:t>art_kajakk</w:t>
-      </w:r>
-      <w:proofErr w:type="spellEnd"/>
-    </w:p>
-    <w:p>
-      <w:pPr>
-        <w:rPr>
-          <w:rFonts w:ascii="Times New Roman" w:hAnsi="Times New Roman" w:cs="Times New Roman"/>
-          <w:sz w:val="24"/>
-          <w:szCs w:val="24"/>
-        </w:rPr>
-      </w:pPr>
-      <w:r>
-        <w:rPr>
-          <w:rFonts w:ascii="Times New Roman" w:hAnsi="Times New Roman" w:cs="Times New Roman"/>
-          <w:sz w:val="24"/>
-          <w:szCs w:val="24"/>
-        </w:rPr>
-        <w:t xml:space="preserve">I naustet ved </w:t>
-      </w:r>
-      <w:proofErr w:type="spellStart"/>
-      <w:r>
-        <w:rPr>
-          <w:rFonts w:ascii="Times New Roman" w:hAnsi="Times New Roman" w:cs="Times New Roman"/>
-          <w:sz w:val="24"/>
-          <w:szCs w:val="24"/>
-        </w:rPr>
-        <w:t>Langevatn</w:t>
-      </w:r>
-      <w:proofErr w:type="spellEnd"/>
-      <w:r>
-        <w:rPr>
-          <w:rFonts w:ascii="Times New Roman" w:hAnsi="Times New Roman" w:cs="Times New Roman"/>
-          <w:sz w:val="24"/>
-          <w:szCs w:val="24"/>
-        </w:rPr>
-        <w:t xml:space="preserve"> ligger det kajakker som kan lånes for en rimelig penge. Betaling kan gjøres via Vipps eller ved å legge kontanter i kassen. </w:t>
-      </w:r>
-    </w:p>
-    <w:p>
-      <w:pPr>
-        <w:rPr>
-          <w:rFonts w:ascii="Times New Roman" w:hAnsi="Times New Roman" w:cs="Times New Roman"/>
-          <w:sz w:val="24"/>
-          <w:szCs w:val="24"/>
-        </w:rPr>
-      </w:pPr>
-      <w:r>
-        <w:rPr>
-          <w:rFonts w:ascii="Times New Roman" w:hAnsi="Times New Roman" w:cs="Times New Roman"/>
-          <w:sz w:val="24"/>
-          <w:szCs w:val="24"/>
-        </w:rPr>
-        <w:t xml:space="preserve">Vi anbefaler </w:t>
-      </w:r>
-      <w:proofErr w:type="spellStart"/>
-      <w:r>
-        <w:rPr>
-          <w:rFonts w:ascii="Times New Roman" w:hAnsi="Times New Roman" w:cs="Times New Roman"/>
-          <w:sz w:val="24"/>
-          <w:szCs w:val="24"/>
-        </w:rPr>
-        <w:t>våttkort</w:t>
-      </w:r>
-      <w:proofErr w:type="spellEnd"/>
-      <w:r>
-        <w:rPr>
-          <w:rFonts w:ascii="Times New Roman" w:hAnsi="Times New Roman" w:cs="Times New Roman"/>
-          <w:sz w:val="24"/>
-          <w:szCs w:val="24"/>
-        </w:rPr>
-        <w:t xml:space="preserve"> før man legger ut på tur, og alltid bruk redningsvest! Det ligger redningsvester i ulike barne- og voksenstørrelser i naustet. Husk også å registrere navn på alle padlere i boka. </w:t>
-      </w:r>
-    </w:p>
-    <w:p>
-      <w:pPr>
-        <w:rPr>
-          <w:rFonts w:ascii="Times New Roman" w:hAnsi="Times New Roman" w:cs="Times New Roman"/>
-          <w:sz w:val="24"/>
-          <w:szCs w:val="24"/>
-        </w:rPr>
-      </w:pPr>
-      <w:r>
-        <w:rPr>
-          <w:rFonts w:ascii="Times New Roman" w:hAnsi="Times New Roman" w:cs="Times New Roman"/>
-          <w:sz w:val="24"/>
-          <w:szCs w:val="24"/>
-        </w:rPr>
-        <w:t xml:space="preserve">Fra </w:t>
-      </w:r>
-      <w:proofErr w:type="spellStart"/>
-      <w:r>
-        <w:rPr>
-          <w:rFonts w:ascii="Times New Roman" w:hAnsi="Times New Roman" w:cs="Times New Roman"/>
-          <w:sz w:val="24"/>
-          <w:szCs w:val="24"/>
-        </w:rPr>
-        <w:t>Elvskinnet</w:t>
-      </w:r>
-      <w:proofErr w:type="spellEnd"/>
-      <w:r>
-        <w:rPr>
-          <w:rFonts w:ascii="Times New Roman" w:hAnsi="Times New Roman" w:cs="Times New Roman"/>
-          <w:sz w:val="24"/>
-          <w:szCs w:val="24"/>
-        </w:rPr>
-        <w:t xml:space="preserve"> og </w:t>
-      </w:r>
-      <w:proofErr w:type="spellStart"/>
-      <w:r>
-        <w:rPr>
-          <w:rFonts w:ascii="Times New Roman" w:hAnsi="Times New Roman" w:cs="Times New Roman"/>
-          <w:sz w:val="24"/>
-          <w:szCs w:val="24"/>
-        </w:rPr>
-        <w:t>Klebbstuggu</w:t>
-      </w:r>
-      <w:proofErr w:type="spellEnd"/>
-      <w:r>
-        <w:rPr>
-          <w:rFonts w:ascii="Times New Roman" w:hAnsi="Times New Roman" w:cs="Times New Roman"/>
-          <w:sz w:val="24"/>
-          <w:szCs w:val="24"/>
-        </w:rPr>
-        <w:t xml:space="preserve"> er det fine </w:t>
-      </w:r>
-      <w:r>
-        <w:rPr>
-          <w:rFonts w:ascii="Times New Roman" w:hAnsi="Times New Roman" w:cs="Times New Roman"/>
-          <w:sz w:val="24"/>
-          <w:szCs w:val="24"/>
-        </w:rPr>
-        <w:t xml:space="preserve">turer til </w:t>
-      </w:r>
-      <w:proofErr w:type="spellStart"/>
-      <w:r>
-        <w:rPr>
-          <w:rFonts w:ascii="Times New Roman" w:hAnsi="Times New Roman" w:cs="Times New Roman"/>
-          <w:sz w:val="24"/>
-          <w:szCs w:val="24"/>
-        </w:rPr>
-        <w:t>Langevatn</w:t>
-      </w:r>
-      <w:proofErr w:type="spellEnd"/>
-      <w:r>
-        <w:rPr>
-          <w:rFonts w:ascii="Times New Roman" w:hAnsi="Times New Roman" w:cs="Times New Roman"/>
-          <w:sz w:val="24"/>
-          <w:szCs w:val="24"/>
-        </w:rPr>
-        <w:t xml:space="preserve">. I </w:t>
-      </w:r>
-      <w:proofErr w:type="spellStart"/>
-      <w:r>
-        <w:rPr>
-          <w:rFonts w:ascii="Times New Roman" w:hAnsi="Times New Roman" w:cs="Times New Roman"/>
-          <w:sz w:val="24"/>
-          <w:szCs w:val="24"/>
-        </w:rPr>
-        <w:t>sørenden</w:t>
-      </w:r>
-      <w:proofErr w:type="spellEnd"/>
-      <w:r>
-        <w:rPr>
-          <w:rFonts w:ascii="Times New Roman" w:hAnsi="Times New Roman" w:cs="Times New Roman"/>
-          <w:sz w:val="24"/>
-          <w:szCs w:val="24"/>
-        </w:rPr>
-        <w:t xml:space="preserve"> av vatnet ligger også en idyllisk bålplass. </w:t>
+        <w:t>Bilde: art_kajakk</w:t>
+      </w:r>
+    </w:p>
+    <w:p>
+      <w:pPr>
+        <w:rPr>
+          <w:rFonts w:ascii="Times New Roman" w:hAnsi="Times New Roman" w:cs="Times New Roman"/>
+          <w:sz w:val="24"/>
+          <w:szCs w:val="24"/>
+        </w:rPr>
+      </w:pPr>
+      <w:r>
+        <w:rPr>
+          <w:rFonts w:ascii="Times New Roman" w:hAnsi="Times New Roman" w:cs="Times New Roman"/>
+          <w:sz w:val="24"/>
+          <w:szCs w:val="24"/>
+        </w:rPr>
+        <w:t xml:space="preserve">I naustet ved Langevatn ligger det kajakker som kan lånes for en rimelig penge. Betaling kan gjøres via Vipps eller ved å legge kontanter i kassen. </w:t>
+      </w:r>
+      <w:r>
+        <w:rPr>
+          <w:rFonts w:ascii="Times New Roman" w:hAnsi="Times New Roman" w:cs="Times New Roman"/>
+          <w:sz w:val="24"/>
+          <w:szCs w:val="24"/>
+        </w:rPr>
+        <w:t>&lt;br&gt;&lt;br&gt;</w:t>
+      </w:r>
+    </w:p>
+    <w:p>
+      <w:pPr>
+        <w:rPr>
+          <w:rFonts w:ascii="Times New Roman" w:hAnsi="Times New Roman" w:cs="Times New Roman"/>
+          <w:sz w:val="24"/>
+          <w:szCs w:val="24"/>
+        </w:rPr>
+      </w:pPr>
+      <w:r>
+        <w:rPr>
+          <w:rFonts w:ascii="Times New Roman" w:hAnsi="Times New Roman" w:cs="Times New Roman"/>
+          <w:sz w:val="24"/>
+          <w:szCs w:val="24"/>
+        </w:rPr>
+        <w:t xml:space="preserve">Vi anbefaler våttkort før man legger ut på tur, og alltid bruk redningsvest! Det ligger redningsvester i ulike barne- og voksenstørrelser i naustet. Husk også å registrere navn på alle padlere i boka. </w:t>
+      </w:r>
+      <w:r>
+        <w:rPr>
+          <w:rFonts w:ascii="Times New Roman" w:hAnsi="Times New Roman" w:cs="Times New Roman"/>
+          <w:sz w:val="24"/>
+          <w:szCs w:val="24"/>
+        </w:rPr>
+        <w:t>&lt;br&gt;&lt;br&gt;</w:t>
+      </w:r>
+    </w:p>
+    <w:p>
+      <w:pPr>
+        <w:rPr>
+          <w:rFonts w:ascii="Times New Roman" w:hAnsi="Times New Roman" w:cs="Times New Roman"/>
+          <w:sz w:val="24"/>
+          <w:szCs w:val="24"/>
+        </w:rPr>
+      </w:pPr>
+      <w:r>
+        <w:rPr>
+          <w:rFonts w:ascii="Times New Roman" w:hAnsi="Times New Roman" w:cs="Times New Roman"/>
+          <w:sz w:val="24"/>
+          <w:szCs w:val="24"/>
+        </w:rPr>
+        <w:t xml:space="preserve">Fra Elvskinnet og Klebbstuggu er det fine </w:t>
+      </w:r>
+      <w:r>
+        <w:rPr>
+          <w:rFonts w:ascii="Times New Roman" w:hAnsi="Times New Roman" w:cs="Times New Roman"/>
+          <w:sz w:val="24"/>
+          <w:szCs w:val="24"/>
+        </w:rPr>
+        <w:t xml:space="preserve">turer til Langevatn. I sørenden av vatnet ligger også en idyllisk bålplass. </w:t>
       </w:r>
     </w:p>
     <w:p>
@@ -467,52 +337,24 @@
           <w:sz w:val="24"/>
           <w:szCs w:val="24"/>
         </w:rPr>
-        <w:t xml:space="preserve">Bilde: </w:t>
-      </w:r>
-      <w:proofErr w:type="spellStart"/>
-      <w:r>
-        <w:rPr>
-          <w:rFonts w:ascii="Times New Roman" w:hAnsi="Times New Roman" w:cs="Times New Roman"/>
-          <w:sz w:val="24"/>
-          <w:szCs w:val="24"/>
-        </w:rPr>
-        <w:t>art_blabar</w:t>
-      </w:r>
-      <w:proofErr w:type="spellEnd"/>
-    </w:p>
-    <w:p>
-      <w:pPr>
-        <w:rPr>
-          <w:rFonts w:ascii="Times New Roman" w:hAnsi="Times New Roman" w:cs="Times New Roman"/>
-          <w:sz w:val="24"/>
-          <w:szCs w:val="24"/>
-        </w:rPr>
-      </w:pPr>
-      <w:r>
-        <w:rPr>
-          <w:rFonts w:ascii="Times New Roman" w:hAnsi="Times New Roman" w:cs="Times New Roman"/>
-          <w:sz w:val="24"/>
-          <w:szCs w:val="24"/>
-        </w:rPr>
-        <w:t xml:space="preserve">Nå er fjellet fullt av blåbær! Vi anbefaler å ta turen opp mot Storheia med armene fulle av bærplukkere og bøtter! Langs stien rundt </w:t>
-      </w:r>
-      <w:proofErr w:type="spellStart"/>
-      <w:r>
-        <w:rPr>
-          <w:rFonts w:ascii="Times New Roman" w:hAnsi="Times New Roman" w:cs="Times New Roman"/>
-          <w:sz w:val="24"/>
-          <w:szCs w:val="24"/>
-        </w:rPr>
-        <w:t>Blåvatnet</w:t>
-      </w:r>
-      <w:proofErr w:type="spellEnd"/>
-      <w:r>
-        <w:rPr>
-          <w:rFonts w:ascii="Times New Roman" w:hAnsi="Times New Roman" w:cs="Times New Roman"/>
-          <w:sz w:val="24"/>
-          <w:szCs w:val="24"/>
-        </w:rPr>
-        <w:t xml:space="preserve"> er det også mye blåbær, og dette er en fin tur å ta med små barn på. </w:t>
+        <w:t>Bilde: art_blabar</w:t>
+      </w:r>
+    </w:p>
+    <w:p>
+      <w:pPr>
+        <w:rPr>
+          <w:rFonts w:ascii="Times New Roman" w:hAnsi="Times New Roman" w:cs="Times New Roman"/>
+          <w:sz w:val="24"/>
+          <w:szCs w:val="24"/>
+        </w:rPr>
+      </w:pPr>
+      <w:r>
+        <w:rPr>
+          <w:rFonts w:ascii="Times New Roman" w:hAnsi="Times New Roman" w:cs="Times New Roman"/>
+          <w:sz w:val="24"/>
+          <w:szCs w:val="24"/>
+        </w:rPr>
+        <w:t xml:space="preserve">Nå er fjellet fullt av blåbær! Vi anbefaler å ta turen opp mot Storheia med armene fulle av bærplukkere og bøtter! Langs stien rundt Blåvatnet er det også mye blåbær, og dette er en fin tur å ta med små barn på. </w:t>
       </w:r>
     </w:p>
     <w:p>
@@ -572,52 +414,24 @@
           <w:sz w:val="24"/>
           <w:szCs w:val="24"/>
         </w:rPr>
-        <w:t xml:space="preserve">Bilde: </w:t>
-      </w:r>
-      <w:proofErr w:type="spellStart"/>
-      <w:r>
-        <w:rPr>
-          <w:rFonts w:ascii="Times New Roman" w:hAnsi="Times New Roman" w:cs="Times New Roman"/>
-          <w:sz w:val="24"/>
-          <w:szCs w:val="24"/>
-        </w:rPr>
-        <w:t>art_vei</w:t>
-      </w:r>
-      <w:proofErr w:type="spellEnd"/>
-    </w:p>
-    <w:p>
-      <w:pPr>
-        <w:rPr>
-          <w:rFonts w:ascii="Times New Roman" w:hAnsi="Times New Roman" w:cs="Times New Roman"/>
-          <w:sz w:val="24"/>
-          <w:szCs w:val="24"/>
-        </w:rPr>
-      </w:pPr>
-      <w:r>
-        <w:rPr>
-          <w:rFonts w:ascii="Times New Roman" w:hAnsi="Times New Roman" w:cs="Times New Roman"/>
-          <w:sz w:val="24"/>
-          <w:szCs w:val="24"/>
-        </w:rPr>
-        <w:t xml:space="preserve">Tusen takk til alle som bidro på dugnad for å sette i stand grusveien opp til </w:t>
-      </w:r>
-      <w:proofErr w:type="spellStart"/>
-      <w:r>
-        <w:rPr>
-          <w:rFonts w:ascii="Times New Roman" w:hAnsi="Times New Roman" w:cs="Times New Roman"/>
-          <w:sz w:val="24"/>
-          <w:szCs w:val="24"/>
-        </w:rPr>
-        <w:t>Nuddustruddu</w:t>
-      </w:r>
-      <w:proofErr w:type="spellEnd"/>
-      <w:r>
-        <w:rPr>
-          <w:rFonts w:ascii="Times New Roman" w:hAnsi="Times New Roman" w:cs="Times New Roman"/>
-          <w:sz w:val="24"/>
-          <w:szCs w:val="24"/>
-        </w:rPr>
-        <w:t xml:space="preserve">! Alle hull er nå fylt igjen, og vi fikk forsterket veien der fjorårets høstregn hadde gjort sitt. </w:t>
+        <w:t>Bilde: art_vei</w:t>
+      </w:r>
+    </w:p>
+    <w:p>
+      <w:pPr>
+        <w:rPr>
+          <w:rFonts w:ascii="Times New Roman" w:hAnsi="Times New Roman" w:cs="Times New Roman"/>
+          <w:sz w:val="24"/>
+          <w:szCs w:val="24"/>
+        </w:rPr>
+      </w:pPr>
+      <w:r>
+        <w:rPr>
+          <w:rFonts w:ascii="Times New Roman" w:hAnsi="Times New Roman" w:cs="Times New Roman"/>
+          <w:sz w:val="24"/>
+          <w:szCs w:val="24"/>
+        </w:rPr>
+        <w:t xml:space="preserve">Tusen takk til alle som bidro på dugnad for å sette i stand grusveien opp til Nuddustruddu! Alle hull er nå fylt igjen, og vi fikk forsterket veien der fjorårets høstregn hadde gjort sitt. </w:t>
       </w:r>
     </w:p>
     <w:p>
@@ -678,18 +492,8 @@
           <w:sz w:val="24"/>
           <w:szCs w:val="24"/>
         </w:rPr>
-        <w:t xml:space="preserve">Bilde: </w:t>
-      </w:r>
-      <w:proofErr w:type="spellStart"/>
-      <w:r>
-        <w:rPr>
-          <w:rFonts w:ascii="Times New Roman" w:hAnsi="Times New Roman" w:cs="Times New Roman"/>
-          <w:sz w:val="24"/>
-          <w:szCs w:val="24"/>
-        </w:rPr>
-        <w:t>art_jul</w:t>
-      </w:r>
-      <w:proofErr w:type="spellEnd"/>
+        <w:t>Bilde: art_jul</w:t>
+      </w:r>
     </w:p>
     <w:p>
       <w:pPr>
@@ -707,6 +511,14 @@
         </w:rPr>
         <w:t xml:space="preserve">Drømmer du om en hvit jul? Hyttene våre er tilgjengelige for leie også i julehøytiden, og flere hytter er fremdeles ledige. Det er mulig å bestille scootertransport til og fra flere av hyttene, så man slipper å bære både ribbe og julegaver på ryggen. Ta kontakt med oss, så ordner vi dette. </w:t>
       </w:r>
+      <w:r>
+        <w:rPr>
+          <w:rFonts w:ascii="Times New Roman" w:hAnsi="Times New Roman" w:cs="Times New Roman"/>
+          <w:sz w:val="24"/>
+          <w:szCs w:val="24"/>
+        </w:rPr>
+        <w:t>&lt;br&gt;&lt;br&gt;</w:t>
+      </w:r>
     </w:p>
     <w:p>
       <w:pPr>
@@ -782,307 +594,231 @@
           <w:sz w:val="24"/>
           <w:szCs w:val="24"/>
         </w:rPr>
-        <w:t xml:space="preserve">Bilde: </w:t>
-      </w:r>
-      <w:proofErr w:type="spellStart"/>
-      <w:r>
-        <w:rPr>
-          <w:rFonts w:ascii="Times New Roman" w:hAnsi="Times New Roman" w:cs="Times New Roman"/>
-          <w:sz w:val="24"/>
-          <w:szCs w:val="24"/>
-        </w:rPr>
-        <w:t>art_paske</w:t>
-      </w:r>
-      <w:proofErr w:type="spellEnd"/>
-    </w:p>
-    <w:p>
-      <w:pPr>
-        <w:rPr>
-          <w:rFonts w:ascii="Times New Roman" w:hAnsi="Times New Roman" w:cs="Times New Roman"/>
-          <w:sz w:val="24"/>
-          <w:szCs w:val="24"/>
-        </w:rPr>
-      </w:pPr>
-      <w:r>
-        <w:rPr>
-          <w:rFonts w:ascii="Times New Roman" w:hAnsi="Times New Roman" w:cs="Times New Roman"/>
-          <w:sz w:val="24"/>
-          <w:szCs w:val="24"/>
-        </w:rPr>
-        <w:t xml:space="preserve">På Påskeaften arrangerer vi i tradisjonen tro påskeskirenn og påskeeggjakt for barna på </w:t>
-      </w:r>
-      <w:proofErr w:type="spellStart"/>
-      <w:r>
-        <w:rPr>
-          <w:rFonts w:ascii="Times New Roman" w:hAnsi="Times New Roman" w:cs="Times New Roman"/>
-          <w:sz w:val="24"/>
-          <w:szCs w:val="24"/>
-        </w:rPr>
-        <w:t>Høtta</w:t>
-      </w:r>
-      <w:proofErr w:type="spellEnd"/>
-      <w:r>
-        <w:rPr>
-          <w:rFonts w:ascii="Times New Roman" w:hAnsi="Times New Roman" w:cs="Times New Roman"/>
-          <w:sz w:val="24"/>
-          <w:szCs w:val="24"/>
-        </w:rPr>
-        <w:t xml:space="preserve">! Det vil også bli grilling av pølser på bål og hjemmelaget kakao, og selvfølgelig en snørrete adjektivhistorie! </w:t>
-      </w:r>
-    </w:p>
-    <w:p>
-      <w:pPr>
-        <w:rPr>
-          <w:rFonts w:ascii="Times New Roman" w:hAnsi="Times New Roman" w:cs="Times New Roman"/>
-          <w:sz w:val="24"/>
-          <w:szCs w:val="24"/>
-        </w:rPr>
-      </w:pPr>
-      <w:r>
-        <w:rPr>
-          <w:rFonts w:ascii="Times New Roman" w:hAnsi="Times New Roman" w:cs="Times New Roman"/>
-          <w:sz w:val="24"/>
-          <w:szCs w:val="24"/>
-        </w:rPr>
-        <w:t xml:space="preserve">Skirennet starter </w:t>
-      </w:r>
-      <w:proofErr w:type="spellStart"/>
-      <w:r>
-        <w:rPr>
-          <w:rFonts w:ascii="Times New Roman" w:hAnsi="Times New Roman" w:cs="Times New Roman"/>
-          <w:sz w:val="24"/>
-          <w:szCs w:val="24"/>
-        </w:rPr>
-        <w:t>kl</w:t>
-      </w:r>
-      <w:proofErr w:type="spellEnd"/>
-      <w:r>
-        <w:rPr>
-          <w:rFonts w:ascii="Times New Roman" w:hAnsi="Times New Roman" w:cs="Times New Roman"/>
-          <w:sz w:val="24"/>
-          <w:szCs w:val="24"/>
-        </w:rPr>
-        <w:t xml:space="preserve"> 13, og vi setter i gang jakten på påskeeggene etter pølsestekingen. </w:t>
-      </w:r>
-    </w:p>
-    <w:p>
-      <w:pPr>
-        <w:rPr>
-          <w:rFonts w:ascii="Times New Roman" w:hAnsi="Times New Roman" w:cs="Times New Roman"/>
-          <w:sz w:val="24"/>
-          <w:szCs w:val="24"/>
-        </w:rPr>
-      </w:pPr>
-    </w:p>
-    <w:p>
-      <w:pPr>
-        <w:rPr>
-          <w:rFonts w:ascii="Times New Roman" w:hAnsi="Times New Roman" w:cs="Times New Roman"/>
-          <w:sz w:val="24"/>
-          <w:szCs w:val="24"/>
-        </w:rPr>
-      </w:pPr>
-      <w:r>
-        <w:rPr>
-          <w:rFonts w:ascii="Times New Roman" w:hAnsi="Times New Roman" w:cs="Times New Roman"/>
-          <w:sz w:val="24"/>
-          <w:szCs w:val="24"/>
-        </w:rPr>
-        <w:t>Fiske</w:t>
-      </w:r>
-    </w:p>
-    <w:p>
-      <w:pPr>
-        <w:rPr>
-          <w:rFonts w:ascii="Times New Roman" w:hAnsi="Times New Roman" w:cs="Times New Roman"/>
-          <w:sz w:val="24"/>
-          <w:szCs w:val="24"/>
-        </w:rPr>
-      </w:pPr>
-      <w:r>
-        <w:rPr>
-          <w:rFonts w:ascii="Times New Roman" w:hAnsi="Times New Roman" w:cs="Times New Roman"/>
-          <w:sz w:val="24"/>
-          <w:szCs w:val="24"/>
-        </w:rPr>
-        <w:t>Dato: 29.06.2019</w:t>
-      </w:r>
-    </w:p>
-    <w:p>
-      <w:pPr>
-        <w:rPr>
-          <w:rFonts w:ascii="Times New Roman" w:hAnsi="Times New Roman" w:cs="Times New Roman"/>
-          <w:sz w:val="24"/>
-          <w:szCs w:val="24"/>
-        </w:rPr>
-      </w:pPr>
-      <w:r>
-        <w:rPr>
-          <w:rFonts w:ascii="Times New Roman" w:hAnsi="Times New Roman" w:cs="Times New Roman"/>
-          <w:sz w:val="24"/>
-          <w:szCs w:val="24"/>
-        </w:rPr>
-        <w:t xml:space="preserve">Bilde: </w:t>
-      </w:r>
-      <w:proofErr w:type="spellStart"/>
-      <w:r>
-        <w:rPr>
-          <w:rFonts w:ascii="Times New Roman" w:hAnsi="Times New Roman" w:cs="Times New Roman"/>
-          <w:sz w:val="24"/>
-          <w:szCs w:val="24"/>
-        </w:rPr>
-        <w:t>art_fiske</w:t>
-      </w:r>
-      <w:proofErr w:type="spellEnd"/>
-    </w:p>
-    <w:p>
-      <w:pPr>
-        <w:rPr>
-          <w:rFonts w:ascii="Times New Roman" w:hAnsi="Times New Roman" w:cs="Times New Roman"/>
-          <w:sz w:val="24"/>
-          <w:szCs w:val="24"/>
-        </w:rPr>
-      </w:pPr>
-      <w:r>
-        <w:rPr>
-          <w:rFonts w:ascii="Times New Roman" w:hAnsi="Times New Roman" w:cs="Times New Roman"/>
-          <w:sz w:val="24"/>
-          <w:szCs w:val="24"/>
-        </w:rPr>
-        <w:t xml:space="preserve">Lyse sommernetter er perfekte for å fiske. Vi anbefaler å ta med fiskestang til Svartsjøen, her er det mye ørret. Er du glad i røye, anbefaler vi en fisketur på </w:t>
-      </w:r>
-      <w:r>
-        <w:rPr>
-          <w:rFonts w:ascii="Times New Roman" w:hAnsi="Times New Roman" w:cs="Times New Roman"/>
-          <w:sz w:val="24"/>
-          <w:szCs w:val="24"/>
-        </w:rPr>
-        <w:t xml:space="preserve">Isvatnet. På </w:t>
-      </w:r>
-      <w:proofErr w:type="spellStart"/>
-      <w:r>
-        <w:rPr>
-          <w:rFonts w:ascii="Times New Roman" w:hAnsi="Times New Roman" w:cs="Times New Roman"/>
-          <w:sz w:val="24"/>
-          <w:szCs w:val="24"/>
-        </w:rPr>
-        <w:t>Flåbånnhytta</w:t>
-      </w:r>
-      <w:proofErr w:type="spellEnd"/>
-      <w:r>
-        <w:rPr>
-          <w:rFonts w:ascii="Times New Roman" w:hAnsi="Times New Roman" w:cs="Times New Roman"/>
-          <w:sz w:val="24"/>
-          <w:szCs w:val="24"/>
-        </w:rPr>
-        <w:t xml:space="preserve"> finnes også et lite røykeri perfekt for å røyke fisk. Husk i så fall og ta med rikelig med salt til forberedelsene.  </w:t>
-      </w:r>
-    </w:p>
-    <w:p>
-      <w:pPr>
-        <w:rPr>
-          <w:rFonts w:ascii="Times New Roman" w:hAnsi="Times New Roman" w:cs="Times New Roman"/>
-          <w:sz w:val="24"/>
-          <w:szCs w:val="24"/>
-        </w:rPr>
-      </w:pPr>
-      <w:r>
-        <w:rPr>
-          <w:rFonts w:ascii="Times New Roman" w:hAnsi="Times New Roman" w:cs="Times New Roman"/>
-          <w:sz w:val="24"/>
-          <w:szCs w:val="24"/>
-        </w:rPr>
-        <w:t xml:space="preserve">Om du ønsker å fiske må du også huske å kjøpe fiskekort! Dette kan kjøpes på inatur.no eller på bensinstasjonen i sentrum. </w:t>
-      </w:r>
-    </w:p>
-    <w:p>
-      <w:pPr>
-        <w:rPr>
-          <w:rFonts w:ascii="Times New Roman" w:hAnsi="Times New Roman" w:cs="Times New Roman"/>
-          <w:sz w:val="24"/>
-          <w:szCs w:val="24"/>
-        </w:rPr>
-      </w:pPr>
-    </w:p>
-    <w:p>
-      <w:pPr>
-        <w:rPr>
-          <w:rFonts w:ascii="Times New Roman" w:hAnsi="Times New Roman" w:cs="Times New Roman"/>
-          <w:sz w:val="24"/>
-          <w:szCs w:val="24"/>
-        </w:rPr>
-      </w:pPr>
-      <w:r>
-        <w:rPr>
-          <w:rFonts w:ascii="Times New Roman" w:hAnsi="Times New Roman" w:cs="Times New Roman"/>
-          <w:sz w:val="24"/>
-          <w:szCs w:val="24"/>
-        </w:rPr>
-        <w:t xml:space="preserve">Veden er klar! </w:t>
-      </w:r>
-    </w:p>
-    <w:p>
-      <w:pPr>
-        <w:rPr>
-          <w:rFonts w:ascii="Times New Roman" w:hAnsi="Times New Roman" w:cs="Times New Roman"/>
-          <w:sz w:val="24"/>
-          <w:szCs w:val="24"/>
-        </w:rPr>
-      </w:pPr>
-      <w:r>
-        <w:rPr>
-          <w:rFonts w:ascii="Times New Roman" w:hAnsi="Times New Roman" w:cs="Times New Roman"/>
-          <w:sz w:val="24"/>
-          <w:szCs w:val="24"/>
-        </w:rPr>
-        <w:t>Dato: 22.10.2019</w:t>
-      </w:r>
-    </w:p>
-    <w:p>
-      <w:pPr>
-        <w:rPr>
-          <w:rFonts w:ascii="Times New Roman" w:hAnsi="Times New Roman" w:cs="Times New Roman"/>
-          <w:sz w:val="24"/>
-          <w:szCs w:val="24"/>
-        </w:rPr>
-      </w:pPr>
-      <w:r>
-        <w:rPr>
-          <w:rFonts w:ascii="Times New Roman" w:hAnsi="Times New Roman" w:cs="Times New Roman"/>
-          <w:sz w:val="24"/>
-          <w:szCs w:val="24"/>
-        </w:rPr>
-        <w:t xml:space="preserve">Bilde: </w:t>
-      </w:r>
-      <w:proofErr w:type="spellStart"/>
-      <w:r>
-        <w:rPr>
-          <w:rFonts w:ascii="Times New Roman" w:hAnsi="Times New Roman" w:cs="Times New Roman"/>
-          <w:sz w:val="24"/>
-          <w:szCs w:val="24"/>
-        </w:rPr>
-        <w:t>art_ved</w:t>
-      </w:r>
-      <w:proofErr w:type="spellEnd"/>
-    </w:p>
-    <w:p>
-      <w:pPr>
-        <w:rPr>
-          <w:rFonts w:ascii="Times New Roman" w:hAnsi="Times New Roman" w:cs="Times New Roman"/>
-          <w:sz w:val="24"/>
-          <w:szCs w:val="24"/>
-        </w:rPr>
-      </w:pPr>
-      <w:r>
-        <w:rPr>
-          <w:rFonts w:ascii="Times New Roman" w:hAnsi="Times New Roman" w:cs="Times New Roman"/>
-          <w:sz w:val="24"/>
-          <w:szCs w:val="24"/>
-        </w:rPr>
-        <w:t xml:space="preserve">De første snøfnuggene har meldt sin ankomst, men nå er det stablet ved på alle hyttene, så vinteren kan bare komme! Tusen takk til alle som bidro på vedhogst-dugnader i sommer! </w:t>
+        <w:t>Bilde: art_paske</w:t>
+      </w:r>
+    </w:p>
+    <w:p>
+      <w:pPr>
+        <w:rPr>
+          <w:rFonts w:ascii="Times New Roman" w:hAnsi="Times New Roman" w:cs="Times New Roman"/>
+          <w:sz w:val="24"/>
+          <w:szCs w:val="24"/>
+        </w:rPr>
+      </w:pPr>
+      <w:r>
+        <w:rPr>
+          <w:rFonts w:ascii="Times New Roman" w:hAnsi="Times New Roman" w:cs="Times New Roman"/>
+          <w:sz w:val="24"/>
+          <w:szCs w:val="24"/>
+        </w:rPr>
+        <w:t xml:space="preserve">På Påskeaften arrangerer vi i tradisjonen tro påskeskirenn og påskeeggjakt for barna på Høtta! Det vil også bli grilling av pølser på bål og hjemmelaget kakao, og selvfølgelig en snørrete adjektivhistorie! </w:t>
+      </w:r>
+      <w:r>
+        <w:rPr>
+          <w:rFonts w:ascii="Times New Roman" w:hAnsi="Times New Roman" w:cs="Times New Roman"/>
+          <w:sz w:val="24"/>
+          <w:szCs w:val="24"/>
+        </w:rPr>
+        <w:t>&lt;br&gt;&lt;br&gt;</w:t>
       </w:r>
       <w:bookmarkStart w:id="0" w:name="_GoBack"/>
       <w:bookmarkEnd w:id="0"/>
+    </w:p>
+    <w:p>
+      <w:pPr>
+        <w:rPr>
+          <w:rFonts w:ascii="Times New Roman" w:hAnsi="Times New Roman" w:cs="Times New Roman"/>
+          <w:sz w:val="24"/>
+          <w:szCs w:val="24"/>
+        </w:rPr>
+      </w:pPr>
+      <w:r>
+        <w:rPr>
+          <w:rFonts w:ascii="Times New Roman" w:hAnsi="Times New Roman" w:cs="Times New Roman"/>
+          <w:sz w:val="24"/>
+          <w:szCs w:val="24"/>
+        </w:rPr>
+        <w:t xml:space="preserve">Skirennet starter kl 13, og vi setter i gang jakten på påskeeggene etter pølsestekingen. </w:t>
+      </w:r>
+    </w:p>
+    <w:p>
+      <w:pPr>
+        <w:rPr>
+          <w:rFonts w:ascii="Times New Roman" w:hAnsi="Times New Roman" w:cs="Times New Roman"/>
+          <w:sz w:val="24"/>
+          <w:szCs w:val="24"/>
+        </w:rPr>
+      </w:pPr>
+    </w:p>
+    <w:p>
+      <w:pPr>
+        <w:rPr>
+          <w:rFonts w:ascii="Times New Roman" w:hAnsi="Times New Roman" w:cs="Times New Roman"/>
+          <w:sz w:val="24"/>
+          <w:szCs w:val="24"/>
+        </w:rPr>
+      </w:pPr>
+      <w:r>
+        <w:rPr>
+          <w:rFonts w:ascii="Times New Roman" w:hAnsi="Times New Roman" w:cs="Times New Roman"/>
+          <w:sz w:val="24"/>
+          <w:szCs w:val="24"/>
+        </w:rPr>
+        <w:t>Fiske</w:t>
+      </w:r>
+    </w:p>
+    <w:p>
+      <w:pPr>
+        <w:rPr>
+          <w:rFonts w:ascii="Times New Roman" w:hAnsi="Times New Roman" w:cs="Times New Roman"/>
+          <w:sz w:val="24"/>
+          <w:szCs w:val="24"/>
+        </w:rPr>
+      </w:pPr>
+      <w:r>
+        <w:rPr>
+          <w:rFonts w:ascii="Times New Roman" w:hAnsi="Times New Roman" w:cs="Times New Roman"/>
+          <w:sz w:val="24"/>
+          <w:szCs w:val="24"/>
+        </w:rPr>
+        <w:t>Dato: 29.06.2019</w:t>
+      </w:r>
+    </w:p>
+    <w:p>
+      <w:pPr>
+        <w:rPr>
+          <w:rFonts w:ascii="Times New Roman" w:hAnsi="Times New Roman" w:cs="Times New Roman"/>
+          <w:sz w:val="24"/>
+          <w:szCs w:val="24"/>
+        </w:rPr>
+      </w:pPr>
+      <w:r>
+        <w:rPr>
+          <w:rFonts w:ascii="Times New Roman" w:hAnsi="Times New Roman" w:cs="Times New Roman"/>
+          <w:sz w:val="24"/>
+          <w:szCs w:val="24"/>
+        </w:rPr>
+        <w:t>Bilde: art_fiske</w:t>
+      </w:r>
+    </w:p>
+    <w:p>
+      <w:pPr>
+        <w:rPr>
+          <w:rFonts w:ascii="Times New Roman" w:hAnsi="Times New Roman" w:cs="Times New Roman"/>
+          <w:sz w:val="24"/>
+          <w:szCs w:val="24"/>
+        </w:rPr>
+      </w:pPr>
+      <w:r>
+        <w:rPr>
+          <w:rFonts w:ascii="Times New Roman" w:hAnsi="Times New Roman" w:cs="Times New Roman"/>
+          <w:sz w:val="24"/>
+          <w:szCs w:val="24"/>
+        </w:rPr>
+        <w:t xml:space="preserve">Lyse sommernetter er perfekte for å fiske. Vi anbefaler å ta med fiskestang til Svartsjøen, her er det mye ørret. Er du glad i røye, anbefaler vi en fisketur på </w:t>
+      </w:r>
+      <w:r>
+        <w:rPr>
+          <w:rFonts w:ascii="Times New Roman" w:hAnsi="Times New Roman" w:cs="Times New Roman"/>
+          <w:sz w:val="24"/>
+          <w:szCs w:val="24"/>
+        </w:rPr>
+        <w:t xml:space="preserve">Isvatnet. På Flåbånnhytta finnes også et lite røykeri perfekt for å røyke fisk. Husk i så fall og ta med rikelig med salt til forberedelsene.  </w:t>
+      </w:r>
+    </w:p>
+    <w:p>
+      <w:pPr>
+        <w:rPr>
+          <w:rFonts w:ascii="Times New Roman" w:hAnsi="Times New Roman" w:cs="Times New Roman"/>
+          <w:sz w:val="24"/>
+          <w:szCs w:val="24"/>
+        </w:rPr>
+      </w:pPr>
+      <w:r>
+        <w:rPr>
+          <w:rFonts w:ascii="Times New Roman" w:hAnsi="Times New Roman" w:cs="Times New Roman"/>
+          <w:sz w:val="24"/>
+          <w:szCs w:val="24"/>
+        </w:rPr>
+        <w:t xml:space="preserve">Om du ønsker å fiske må du også huske å kjøpe fiskekort! Dette kan kjøpes på inatur.no eller på bensinstasjonen i sentrum. </w:t>
+      </w:r>
+    </w:p>
+    <w:p>
+      <w:pPr>
+        <w:rPr>
+          <w:rFonts w:ascii="Times New Roman" w:hAnsi="Times New Roman" w:cs="Times New Roman"/>
+          <w:sz w:val="24"/>
+          <w:szCs w:val="24"/>
+        </w:rPr>
+      </w:pPr>
+    </w:p>
+    <w:p>
+      <w:pPr>
+        <w:rPr>
+          <w:rFonts w:ascii="Times New Roman" w:hAnsi="Times New Roman" w:cs="Times New Roman"/>
+          <w:sz w:val="24"/>
+          <w:szCs w:val="24"/>
+        </w:rPr>
+      </w:pPr>
+      <w:r>
+        <w:rPr>
+          <w:rFonts w:ascii="Times New Roman" w:hAnsi="Times New Roman" w:cs="Times New Roman"/>
+          <w:sz w:val="24"/>
+          <w:szCs w:val="24"/>
+        </w:rPr>
+        <w:t xml:space="preserve">Veden er klar! </w:t>
+      </w:r>
+    </w:p>
+    <w:p>
+      <w:pPr>
+        <w:rPr>
+          <w:rFonts w:ascii="Times New Roman" w:hAnsi="Times New Roman" w:cs="Times New Roman"/>
+          <w:sz w:val="24"/>
+          <w:szCs w:val="24"/>
+        </w:rPr>
+      </w:pPr>
+      <w:r>
+        <w:rPr>
+          <w:rFonts w:ascii="Times New Roman" w:hAnsi="Times New Roman" w:cs="Times New Roman"/>
+          <w:sz w:val="24"/>
+          <w:szCs w:val="24"/>
+        </w:rPr>
+        <w:t>Dato: 22.10.2019</w:t>
+      </w:r>
+    </w:p>
+    <w:p>
+      <w:pPr>
+        <w:rPr>
+          <w:rFonts w:ascii="Times New Roman" w:hAnsi="Times New Roman" w:cs="Times New Roman"/>
+          <w:sz w:val="24"/>
+          <w:szCs w:val="24"/>
+        </w:rPr>
+      </w:pPr>
+      <w:r>
+        <w:rPr>
+          <w:rFonts w:ascii="Times New Roman" w:hAnsi="Times New Roman" w:cs="Times New Roman"/>
+          <w:sz w:val="24"/>
+          <w:szCs w:val="24"/>
+        </w:rPr>
+        <w:t>Bilde: art_ved</w:t>
+      </w:r>
+    </w:p>
+    <w:p>
+      <w:pPr>
+        <w:rPr>
+          <w:rFonts w:ascii="Times New Roman" w:hAnsi="Times New Roman" w:cs="Times New Roman"/>
+          <w:sz w:val="24"/>
+          <w:szCs w:val="24"/>
+        </w:rPr>
+      </w:pPr>
+      <w:r>
+        <w:rPr>
+          <w:rFonts w:ascii="Times New Roman" w:hAnsi="Times New Roman" w:cs="Times New Roman"/>
+          <w:sz w:val="24"/>
+          <w:szCs w:val="24"/>
+        </w:rPr>
+        <w:t xml:space="preserve">De første snøfnuggene har meldt sin ankomst, men nå er det stablet ved på alle hyttene, så vinteren kan bare komme! Tusen takk til alle som bidro på vedhogst-dugnader i sommer! </w:t>
+      </w:r>
     </w:p>
     <w:sectPr>
       <w:pgSz w:w="11906" w:h="16838"/>

</xml_diff>